<commit_message>
Removed some files and updated documentation
</commit_message>
<xml_diff>
--- a/FYP-Documents/FYP TTD.docx
+++ b/FYP-Documents/FYP TTD.docx
@@ -329,35 +329,485 @@
     </w:p>
     <w:p>
       <w:pPr>
+        <w:spacing w:after="0" w:line="240" w:lineRule="auto"/>
+        <w:rPr>
+          <w:rFonts w:eastAsia="Times New Roman"/>
+          <w:b/>
+          <w:bCs/>
+          <w:kern w:val="32"/>
+          <w:szCs w:val="24"/>
+        </w:rPr>
+      </w:pPr>
+      <w:r>
+        <w:br w:type="page"/>
+      </w:r>
+    </w:p>
+    <w:p>
+      <w:pPr>
         <w:pStyle w:val="Title"/>
         <w:jc w:val="center"/>
         <w:rPr>
-          <w:sz w:val="32"/>
-          <w:szCs w:val="32"/>
-        </w:rPr>
-      </w:pPr>
-      <w:r>
-        <w:rPr>
-          <w:sz w:val="32"/>
-          <w:szCs w:val="32"/>
-        </w:rPr>
-        <w:t xml:space="preserve">[Declaration </w:t>
-      </w:r>
-      <w:r>
-        <w:rPr>
-          <w:sz w:val="32"/>
-          <w:szCs w:val="32"/>
-          <w:lang w:val="ga-IE"/>
-        </w:rPr>
-        <w:t>form to be attached]</w:t>
-      </w:r>
-      <w:r>
-        <w:rPr>
-          <w:sz w:val="32"/>
-          <w:szCs w:val="32"/>
+          <w:b/>
+          <w:lang w:val="en-US"/>
+        </w:rPr>
+      </w:pPr>
+      <w:r>
+        <w:rPr>
+          <w:b/>
+          <w:lang w:val="en-US"/>
+        </w:rPr>
+        <w:lastRenderedPageBreak/>
+        <w:t>DECLARATION</w:t>
+      </w:r>
+    </w:p>
+    <w:p>
+      <w:pPr>
+        <w:rPr>
+          <w:lang w:val="en-US"/>
+        </w:rPr>
+      </w:pPr>
+      <w:r>
+        <w:rPr>
+          <w:lang w:val="en-US"/>
+        </w:rPr>
+        <w:t>﻿</w:t>
+      </w:r>
+    </w:p>
+    <w:p>
+      <w:pPr>
+        <w:rPr>
+          <w:lang w:val="en-US"/>
+        </w:rPr>
+      </w:pPr>
+      <w:r>
+        <w:rPr>
+          <w:noProof/>
+          <w:lang w:val="en-US"/>
+        </w:rPr>
+        <mc:AlternateContent>
+          <mc:Choice Requires="wps">
+            <w:drawing>
+              <wp:anchor distT="45720" distB="45720" distL="114300" distR="114300" simplePos="0" relativeHeight="251659264" behindDoc="0" locked="0" layoutInCell="1" allowOverlap="1" wp14:anchorId="5FDAFB90" wp14:editId="6EF1BF3E">
+                <wp:simplePos x="0" y="0"/>
+                <wp:positionH relativeFrom="column">
+                  <wp:posOffset>238125</wp:posOffset>
+                </wp:positionH>
+                <wp:positionV relativeFrom="paragraph">
+                  <wp:posOffset>5080</wp:posOffset>
+                </wp:positionV>
+                <wp:extent cx="4738370" cy="447675"/>
+                <wp:effectExtent l="0" t="0" r="24130" b="28575"/>
+                <wp:wrapSquare wrapText="bothSides"/>
+                <wp:docPr id="217" name="Text Box 2"/>
+                <wp:cNvGraphicFramePr>
+                  <a:graphicFrameLocks xmlns:a="http://schemas.openxmlformats.org/drawingml/2006/main"/>
+                </wp:cNvGraphicFramePr>
+                <a:graphic xmlns:a="http://schemas.openxmlformats.org/drawingml/2006/main">
+                  <a:graphicData uri="http://schemas.microsoft.com/office/word/2010/wordprocessingShape">
+                    <wps:wsp>
+                      <wps:cNvSpPr txBox="1">
+                        <a:spLocks noChangeArrowheads="1"/>
+                      </wps:cNvSpPr>
+                      <wps:spPr bwMode="auto">
+                        <a:xfrm>
+                          <a:off x="0" y="0"/>
+                          <a:ext cx="4738370" cy="447675"/>
+                        </a:xfrm>
+                        <a:prstGeom prst="rect">
+                          <a:avLst/>
+                        </a:prstGeom>
+                        <a:solidFill>
+                          <a:srgbClr val="FFFFFF"/>
+                        </a:solidFill>
+                        <a:ln w="9525">
+                          <a:solidFill>
+                            <a:srgbClr val="000000"/>
+                          </a:solidFill>
+                          <a:miter lim="800000"/>
+                          <a:headEnd/>
+                          <a:tailEnd/>
+                        </a:ln>
+                      </wps:spPr>
+                      <wps:txbx>
+                        <w:txbxContent>
+                          <w:p>
+                            <w:pPr>
+                              <w:jc w:val="center"/>
+                              <w:rPr>
+                                <w:b/>
+                                <w:lang w:val="en-US"/>
+                              </w:rPr>
+                            </w:pPr>
+                            <w:r>
+                              <w:rPr>
+                                <w:b/>
+                                <w:lang w:val="en-US"/>
+                              </w:rPr>
+                              <w:t>Work submitted for assessment which does not include this declaration will not be assessed.</w:t>
+                            </w:r>
+                          </w:p>
+                        </w:txbxContent>
+                      </wps:txbx>
+                      <wps:bodyPr rot="0" vert="horz" wrap="square" lIns="91440" tIns="45720" rIns="91440" bIns="45720" anchor="t" anchorCtr="0">
+                        <a:noAutofit/>
+                      </wps:bodyPr>
+                    </wps:wsp>
+                  </a:graphicData>
+                </a:graphic>
+                <wp14:sizeRelH relativeFrom="margin">
+                  <wp14:pctWidth>0</wp14:pctWidth>
+                </wp14:sizeRelH>
+                <wp14:sizeRelV relativeFrom="margin">
+                  <wp14:pctHeight>0</wp14:pctHeight>
+                </wp14:sizeRelV>
+              </wp:anchor>
+            </w:drawing>
+          </mc:Choice>
+          <mc:Fallback>
+            <w:pict>
+              <v:shapetype w14:anchorId="5FDAFB90" id="_x0000_t202" coordsize="21600,21600" o:spt="202" path="m,l,21600r21600,l21600,xe">
+                <v:stroke joinstyle="miter"/>
+                <v:path gradientshapeok="t" o:connecttype="rect"/>
+              </v:shapetype>
+              <v:shape id="Text Box 2" o:spid="_x0000_s1026" type="#_x0000_t202" style="position:absolute;margin-left:18.75pt;margin-top:.4pt;width:373.1pt;height:35.25pt;z-index:251659264;visibility:visible;mso-wrap-style:square;mso-width-percent:0;mso-height-percent:0;mso-wrap-distance-left:9pt;mso-wrap-distance-top:3.6pt;mso-wrap-distance-right:9pt;mso-wrap-distance-bottom:3.6pt;mso-position-horizontal:absolute;mso-position-horizontal-relative:text;mso-position-vertical:absolute;mso-position-vertical-relative:text;mso-width-percent:0;mso-height-percent:0;mso-width-relative:margin;mso-height-relative:margin;v-text-anchor:top" o:gfxdata="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">
+                <v:textbox>
+                  <w:txbxContent>
+                    <w:p>
+                      <w:pPr>
+                        <w:jc w:val="center"/>
+                        <w:rPr>
+                          <w:b/>
+                          <w:lang w:val="en-US"/>
+                        </w:rPr>
+                      </w:pPr>
+                      <w:r>
+                        <w:rPr>
+                          <w:b/>
+                          <w:lang w:val="en-US"/>
+                        </w:rPr>
+                        <w:t>Work submitted for assessment which does not include this declaration will not be assessed.</w:t>
+                      </w:r>
+                    </w:p>
+                  </w:txbxContent>
+                </v:textbox>
+                <w10:wrap type="square"/>
+              </v:shape>
+            </w:pict>
+          </mc:Fallback>
+        </mc:AlternateContent>
+      </w:r>
+    </w:p>
+    <w:p>
+      <w:pPr>
+        <w:rPr>
+          <w:lang w:val="en-US"/>
+        </w:rPr>
+      </w:pPr>
+    </w:p>
+    <w:p>
+      <w:pPr>
+        <w:rPr>
+          <w:lang w:val="en-US"/>
+        </w:rPr>
+      </w:pPr>
+    </w:p>
+    <w:p>
+      <w:pPr>
+        <w:rPr>
+          <w:lang w:val="en-US"/>
+        </w:rPr>
+      </w:pPr>
+    </w:p>
+    <w:p>
+      <w:pPr>
+        <w:pStyle w:val="ListParagraph"/>
+        <w:numPr>
+          <w:ilvl w:val="0"/>
+          <w:numId w:val="18"/>
+        </w:numPr>
+        <w:rPr>
+          <w:lang w:val="en-US"/>
+        </w:rPr>
+      </w:pPr>
+      <w:r>
+        <w:rPr>
+          <w:lang w:val="en-US"/>
+        </w:rPr>
+        <w:t>I declare that all material in this submission e.g. thesis/essay/project/assignment is entirely my/our own work except where duly acknowledged.</w:t>
+      </w:r>
+    </w:p>
+    <w:p>
+      <w:pPr>
+        <w:pStyle w:val="ListParagraph"/>
+        <w:numPr>
+          <w:ilvl w:val="0"/>
+          <w:numId w:val="18"/>
+        </w:numPr>
+        <w:rPr>
+          <w:lang w:val="en-US"/>
+        </w:rPr>
+      </w:pPr>
+      <w:r>
+        <w:rPr>
+          <w:lang w:val="en-US"/>
+        </w:rPr>
+        <w:t>I have cited the sources of all quotations, paraphrases, summaries of information, tables, diagrams or other material; including software and other electronic media in which intellectual property rights may reside.</w:t>
+      </w:r>
+    </w:p>
+    <w:p>
+      <w:pPr>
+        <w:pStyle w:val="ListParagraph"/>
+        <w:numPr>
+          <w:ilvl w:val="0"/>
+          <w:numId w:val="18"/>
+        </w:numPr>
+        <w:rPr>
+          <w:lang w:val="en-US"/>
+        </w:rPr>
+      </w:pPr>
+      <w:r>
+        <w:rPr>
+          <w:lang w:val="en-US"/>
+        </w:rPr>
+        <w:t>I have provided a complete bibliography of all works and sources used in the preparation of this submission.</w:t>
+      </w:r>
+    </w:p>
+    <w:p>
+      <w:pPr>
+        <w:pStyle w:val="ListParagraph"/>
+        <w:numPr>
+          <w:ilvl w:val="0"/>
+          <w:numId w:val="18"/>
+        </w:numPr>
+        <w:rPr>
+          <w:lang w:val="en-US"/>
+        </w:rPr>
+      </w:pPr>
+      <w:r>
+        <w:rPr>
+          <w:lang w:val="en-US"/>
+        </w:rPr>
+        <w:t>I understand that failure to comply with the Institute's regulations governing plagiarism constitutes a serious offence.</w:t>
+      </w:r>
+    </w:p>
+    <w:p>
+      <w:pPr>
+        <w:pStyle w:val="ListParagraph"/>
+        <w:rPr>
+          <w:lang w:val="en-US"/>
+        </w:rPr>
+      </w:pPr>
+    </w:p>
+    <w:p>
+      <w:pPr>
+        <w:rPr>
+          <w:lang w:val="en-US"/>
+        </w:rPr>
+      </w:pPr>
+      <w:r>
+        <w:rPr>
+          <w:lang w:val="en-US"/>
+        </w:rPr>
+        <w:t>Student Name: (Printed)</w:t>
+      </w:r>
+      <w:r>
+        <w:rPr>
+          <w:lang w:val="en-US"/>
+        </w:rPr>
+        <w:t xml:space="preserve"> Leo Chen</w:t>
+      </w:r>
+    </w:p>
+    <w:p>
+      <w:pPr>
+        <w:rPr>
+          <w:lang w:val="en-US"/>
+        </w:rPr>
+      </w:pPr>
+      <w:r>
+        <w:rPr>
+          <w:lang w:val="en-US"/>
+        </w:rPr>
+        <w:t>Student Number(s):</w:t>
+      </w:r>
+      <w:r>
+        <w:rPr>
+          <w:lang w:val="en-US"/>
         </w:rPr>
         <w:t xml:space="preserve"> </w:t>
       </w:r>
+      <w:r>
+        <w:rPr>
+          <w:lang w:val="en-US"/>
+        </w:rPr>
+        <w:tab/>
+        <w:t xml:space="preserve"> C00250593</w:t>
+      </w:r>
+    </w:p>
+    <w:p>
+      <w:pPr>
+        <w:rPr>
+          <w:lang w:val="en-US"/>
+        </w:rPr>
+      </w:pPr>
+      <w:r>
+        <w:rPr>
+          <w:lang w:val="en-US"/>
+        </w:rPr>
+        <w:t>Signature(s):</w:t>
+      </w:r>
+      <w:r>
+        <w:rPr>
+          <w:lang w:val="en-US"/>
+        </w:rPr>
+        <w:t xml:space="preserve"> </w:t>
+      </w:r>
+      <w:r>
+        <w:rPr>
+          <w:lang w:val="en-US"/>
+        </w:rPr>
+        <w:tab/>
+      </w:r>
+      <w:r>
+        <w:rPr>
+          <w:lang w:val="en-US"/>
+        </w:rPr>
+        <w:tab/>
+        <w:t xml:space="preserve"> Leo Chen</w:t>
+      </w:r>
+    </w:p>
+    <w:p>
+      <w:pPr>
+        <w:rPr>
+          <w:lang w:val="en-US"/>
+        </w:rPr>
+      </w:pPr>
+      <w:r>
+        <w:rPr>
+          <w:lang w:val="en-US"/>
+        </w:rPr>
+        <w:t>Date:</w:t>
+      </w:r>
+      <w:r>
+        <w:rPr>
+          <w:lang w:val="en-US"/>
+        </w:rPr>
+        <w:tab/>
+      </w:r>
+      <w:r>
+        <w:rPr>
+          <w:lang w:val="en-US"/>
+        </w:rPr>
+        <w:tab/>
+      </w:r>
+      <w:r>
+        <w:rPr>
+          <w:lang w:val="en-US"/>
+        </w:rPr>
+        <w:tab/>
+        <w:t xml:space="preserve"> 25/04/2023</w:t>
+      </w:r>
+    </w:p>
+    <w:p>
+      <w:pPr>
+        <w:rPr>
+          <w:lang w:val="en-US"/>
+        </w:rPr>
+      </w:pPr>
+    </w:p>
+    <w:p>
+      <w:pPr>
+        <w:rPr>
+          <w:lang w:val="en-US"/>
+        </w:rPr>
+      </w:pPr>
+      <w:r>
+        <w:rPr>
+          <w:lang w:val="en-US"/>
+        </w:rPr>
+        <w:t>--------------------------------------------------------------------------------------------------------</w:t>
+      </w:r>
+    </w:p>
+    <w:p>
+      <w:pPr>
+        <w:rPr>
+          <w:b/>
+          <w:lang w:val="en-US"/>
+        </w:rPr>
+      </w:pPr>
+      <w:r>
+        <w:rPr>
+          <w:b/>
+          <w:lang w:val="en-US"/>
+        </w:rPr>
+        <w:t>Please note:</w:t>
+      </w:r>
+    </w:p>
+    <w:p>
+      <w:pPr>
+        <w:pStyle w:val="ListParagraph"/>
+        <w:numPr>
+          <w:ilvl w:val="0"/>
+          <w:numId w:val="19"/>
+        </w:numPr>
+        <w:rPr>
+          <w:lang w:val="en-US"/>
+        </w:rPr>
+      </w:pPr>
+      <w:r>
+        <w:rPr>
+          <w:lang w:val="en-US"/>
+        </w:rPr>
+        <w:t>*</w:t>
+      </w:r>
+      <w:r>
+        <w:rPr>
+          <w:lang w:val="en-US"/>
+        </w:rPr>
+        <w:t>Individual declaration is required by each student for joint projects.</w:t>
+      </w:r>
+    </w:p>
+    <w:p>
+      <w:pPr>
+        <w:pStyle w:val="ListParagraph"/>
+        <w:numPr>
+          <w:ilvl w:val="0"/>
+          <w:numId w:val="19"/>
+        </w:numPr>
+        <w:rPr>
+          <w:lang w:val="en-US"/>
+        </w:rPr>
+      </w:pPr>
+      <w:r>
+        <w:rPr>
+          <w:lang w:val="en-US"/>
+        </w:rPr>
+        <w:t>Where projects are submitted electronically, students are required to submit their student number.</w:t>
+      </w:r>
+    </w:p>
+    <w:p>
+      <w:pPr>
+        <w:pStyle w:val="ListParagraph"/>
+        <w:numPr>
+          <w:ilvl w:val="0"/>
+          <w:numId w:val="19"/>
+        </w:numPr>
+        <w:rPr>
+          <w:lang w:val="en-US"/>
+        </w:rPr>
+      </w:pPr>
+      <w:r>
+        <w:rPr>
+          <w:lang w:val="en-US"/>
+        </w:rPr>
+        <w:t>The Institute regulations on plagiarism are set out in Section 10 of Examination and Assessment Regulations published each year in the Student Handbook.</w:t>
+      </w:r>
+    </w:p>
+    <w:p>
+      <w:pPr>
+        <w:rPr>
+          <w:lang w:val="en-US"/>
+        </w:rPr>
+      </w:pPr>
     </w:p>
     <w:p>
       <w:pPr>
@@ -390,37 +840,37 @@
           <w:tab w:val="right" w:leader="dot" w:pos="9016"/>
         </w:tabs>
         <w:rPr>
-          <w:rFonts w:ascii="Calibri" w:eastAsia="DengXian" w:hAnsi="Calibri"/>
+          <w:rFonts w:asciiTheme="minorHAnsi" w:eastAsiaTheme="minorEastAsia" w:hAnsiTheme="minorHAnsi" w:cstheme="minorBidi"/>
           <w:noProof/>
+          <w:sz w:val="22"/>
+          <w:lang w:eastAsia="en-IE"/>
+        </w:rPr>
+      </w:pPr>
+      <w:r>
+        <w:rPr>
           <w:szCs w:val="24"/>
-          <w:lang w:eastAsia="zh-CN"/>
-        </w:rPr>
-      </w:pPr>
+        </w:rPr>
+        <w:fldChar w:fldCharType="begin"/>
+      </w:r>
       <w:r>
         <w:rPr>
           <w:szCs w:val="24"/>
         </w:rPr>
-        <w:fldChar w:fldCharType="begin"/>
+        <w:instrText xml:space="preserve"> TOC \o "1-3" \h \z \u </w:instrText>
       </w:r>
       <w:r>
         <w:rPr>
           <w:szCs w:val="24"/>
         </w:rPr>
-        <w:instrText xml:space="preserve"> TOC \o "1-3" \h \z \u </w:instrText>
-      </w:r>
-      <w:r>
-        <w:rPr>
-          <w:szCs w:val="24"/>
-        </w:rPr>
         <w:fldChar w:fldCharType="separate"/>
       </w:r>
-      <w:hyperlink w:anchor="_Toc54713656" w:history="1">
+      <w:hyperlink w:anchor="_Toc133427295" w:history="1">
         <w:r>
           <w:rPr>
             <w:rStyle w:val="Hyperlink"/>
             <w:noProof/>
           </w:rPr>
-          <w:t>Technical Design</w:t>
+          <w:t>Packages and Libraries used in Unity</w:t>
         </w:r>
         <w:r>
           <w:rPr>
@@ -441,7 +891,7 @@
             <w:noProof/>
             <w:webHidden/>
           </w:rPr>
-          <w:instrText xml:space="preserve"> PAGEREF _Toc54713656 \h </w:instrText>
+          <w:instrText xml:space="preserve"> PAGEREF _Toc133427295 \h </w:instrText>
         </w:r>
         <w:r>
           <w:rPr>
@@ -461,7 +911,7 @@
             <w:noProof/>
             <w:webHidden/>
           </w:rPr>
-          <w:t>2</w:t>
+          <w:t>3</w:t>
         </w:r>
         <w:r>
           <w:rPr>
@@ -479,18 +929,1018 @@
           <w:tab w:val="right" w:leader="dot" w:pos="9016"/>
         </w:tabs>
         <w:rPr>
-          <w:rFonts w:ascii="Calibri" w:eastAsia="DengXian" w:hAnsi="Calibri"/>
+          <w:rFonts w:asciiTheme="minorHAnsi" w:eastAsiaTheme="minorEastAsia" w:hAnsiTheme="minorHAnsi" w:cstheme="minorBidi"/>
           <w:noProof/>
-          <w:szCs w:val="24"/>
-          <w:lang w:eastAsia="zh-CN"/>
-        </w:rPr>
-      </w:pPr>
-      <w:hyperlink w:anchor="_Toc54713657" w:history="1">
+          <w:sz w:val="22"/>
+          <w:lang w:eastAsia="en-IE"/>
+        </w:rPr>
+      </w:pPr>
+      <w:hyperlink w:anchor="_Toc133427296" w:history="1">
         <w:r>
           <w:rPr>
             <w:rStyle w:val="Hyperlink"/>
             <w:noProof/>
           </w:rPr>
+          <w:t>Artificial Intelligence</w:t>
+        </w:r>
+        <w:r>
+          <w:rPr>
+            <w:noProof/>
+            <w:webHidden/>
+          </w:rPr>
+          <w:tab/>
+        </w:r>
+        <w:r>
+          <w:rPr>
+            <w:noProof/>
+            <w:webHidden/>
+          </w:rPr>
+          <w:fldChar w:fldCharType="begin"/>
+        </w:r>
+        <w:r>
+          <w:rPr>
+            <w:noProof/>
+            <w:webHidden/>
+          </w:rPr>
+          <w:instrText xml:space="preserve"> PAGEREF _Toc133427296 \h </w:instrText>
+        </w:r>
+        <w:r>
+          <w:rPr>
+            <w:noProof/>
+            <w:webHidden/>
+          </w:rPr>
+        </w:r>
+        <w:r>
+          <w:rPr>
+            <w:noProof/>
+            <w:webHidden/>
+          </w:rPr>
+          <w:fldChar w:fldCharType="separate"/>
+        </w:r>
+        <w:r>
+          <w:rPr>
+            <w:noProof/>
+            <w:webHidden/>
+          </w:rPr>
+          <w:t>4</w:t>
+        </w:r>
+        <w:r>
+          <w:rPr>
+            <w:noProof/>
+            <w:webHidden/>
+          </w:rPr>
+          <w:fldChar w:fldCharType="end"/>
+        </w:r>
+      </w:hyperlink>
+    </w:p>
+    <w:p>
+      <w:pPr>
+        <w:pStyle w:val="TOC2"/>
+        <w:tabs>
+          <w:tab w:val="right" w:leader="dot" w:pos="9016"/>
+        </w:tabs>
+        <w:rPr>
+          <w:rFonts w:asciiTheme="minorHAnsi" w:eastAsiaTheme="minorEastAsia" w:hAnsiTheme="minorHAnsi" w:cstheme="minorBidi"/>
+          <w:noProof/>
+          <w:sz w:val="22"/>
+          <w:lang w:eastAsia="en-IE"/>
+        </w:rPr>
+      </w:pPr>
+      <w:hyperlink w:anchor="_Toc133427297" w:history="1">
+        <w:r>
+          <w:rPr>
+            <w:rStyle w:val="Hyperlink"/>
+            <w:noProof/>
+          </w:rPr>
+          <w:t>Neural networks</w:t>
+        </w:r>
+        <w:r>
+          <w:rPr>
+            <w:noProof/>
+            <w:webHidden/>
+          </w:rPr>
+          <w:tab/>
+        </w:r>
+        <w:r>
+          <w:rPr>
+            <w:noProof/>
+            <w:webHidden/>
+          </w:rPr>
+          <w:fldChar w:fldCharType="begin"/>
+        </w:r>
+        <w:r>
+          <w:rPr>
+            <w:noProof/>
+            <w:webHidden/>
+          </w:rPr>
+          <w:instrText xml:space="preserve"> PAGEREF _Toc133427297 \h </w:instrText>
+        </w:r>
+        <w:r>
+          <w:rPr>
+            <w:noProof/>
+            <w:webHidden/>
+          </w:rPr>
+        </w:r>
+        <w:r>
+          <w:rPr>
+            <w:noProof/>
+            <w:webHidden/>
+          </w:rPr>
+          <w:fldChar w:fldCharType="separate"/>
+        </w:r>
+        <w:r>
+          <w:rPr>
+            <w:noProof/>
+            <w:webHidden/>
+          </w:rPr>
+          <w:t>4</w:t>
+        </w:r>
+        <w:r>
+          <w:rPr>
+            <w:noProof/>
+            <w:webHidden/>
+          </w:rPr>
+          <w:fldChar w:fldCharType="end"/>
+        </w:r>
+      </w:hyperlink>
+    </w:p>
+    <w:p>
+      <w:pPr>
+        <w:pStyle w:val="TOC2"/>
+        <w:tabs>
+          <w:tab w:val="right" w:leader="dot" w:pos="9016"/>
+        </w:tabs>
+        <w:rPr>
+          <w:rFonts w:asciiTheme="minorHAnsi" w:eastAsiaTheme="minorEastAsia" w:hAnsiTheme="minorHAnsi" w:cstheme="minorBidi"/>
+          <w:noProof/>
+          <w:sz w:val="22"/>
+          <w:lang w:eastAsia="en-IE"/>
+        </w:rPr>
+      </w:pPr>
+      <w:hyperlink w:anchor="_Toc133427298" w:history="1">
+        <w:r>
+          <w:rPr>
+            <w:rStyle w:val="Hyperlink"/>
+            <w:noProof/>
+          </w:rPr>
+          <w:t>Unity’s Machine Learning Agents</w:t>
+        </w:r>
+        <w:r>
+          <w:rPr>
+            <w:noProof/>
+            <w:webHidden/>
+          </w:rPr>
+          <w:tab/>
+        </w:r>
+        <w:r>
+          <w:rPr>
+            <w:noProof/>
+            <w:webHidden/>
+          </w:rPr>
+          <w:fldChar w:fldCharType="begin"/>
+        </w:r>
+        <w:r>
+          <w:rPr>
+            <w:noProof/>
+            <w:webHidden/>
+          </w:rPr>
+          <w:instrText xml:space="preserve"> PAGEREF _Toc133427298 \h </w:instrText>
+        </w:r>
+        <w:r>
+          <w:rPr>
+            <w:noProof/>
+            <w:webHidden/>
+          </w:rPr>
+        </w:r>
+        <w:r>
+          <w:rPr>
+            <w:noProof/>
+            <w:webHidden/>
+          </w:rPr>
+          <w:fldChar w:fldCharType="separate"/>
+        </w:r>
+        <w:r>
+          <w:rPr>
+            <w:noProof/>
+            <w:webHidden/>
+          </w:rPr>
+          <w:t>5</w:t>
+        </w:r>
+        <w:r>
+          <w:rPr>
+            <w:noProof/>
+            <w:webHidden/>
+          </w:rPr>
+          <w:fldChar w:fldCharType="end"/>
+        </w:r>
+      </w:hyperlink>
+    </w:p>
+    <w:p>
+      <w:pPr>
+        <w:pStyle w:val="TOC2"/>
+        <w:tabs>
+          <w:tab w:val="right" w:leader="dot" w:pos="9016"/>
+        </w:tabs>
+        <w:rPr>
+          <w:rFonts w:asciiTheme="minorHAnsi" w:eastAsiaTheme="minorEastAsia" w:hAnsiTheme="minorHAnsi" w:cstheme="minorBidi"/>
+          <w:noProof/>
+          <w:sz w:val="22"/>
+          <w:lang w:eastAsia="en-IE"/>
+        </w:rPr>
+      </w:pPr>
+      <w:hyperlink w:anchor="_Toc133427299" w:history="1">
+        <w:r>
+          <w:rPr>
+            <w:rStyle w:val="Hyperlink"/>
+            <w:noProof/>
+          </w:rPr>
+          <w:t>Finite State Machines</w:t>
+        </w:r>
+        <w:r>
+          <w:rPr>
+            <w:noProof/>
+            <w:webHidden/>
+          </w:rPr>
+          <w:tab/>
+        </w:r>
+        <w:r>
+          <w:rPr>
+            <w:noProof/>
+            <w:webHidden/>
+          </w:rPr>
+          <w:fldChar w:fldCharType="begin"/>
+        </w:r>
+        <w:r>
+          <w:rPr>
+            <w:noProof/>
+            <w:webHidden/>
+          </w:rPr>
+          <w:instrText xml:space="preserve"> PAGEREF _Toc133427299 \h </w:instrText>
+        </w:r>
+        <w:r>
+          <w:rPr>
+            <w:noProof/>
+            <w:webHidden/>
+          </w:rPr>
+        </w:r>
+        <w:r>
+          <w:rPr>
+            <w:noProof/>
+            <w:webHidden/>
+          </w:rPr>
+          <w:fldChar w:fldCharType="separate"/>
+        </w:r>
+        <w:r>
+          <w:rPr>
+            <w:noProof/>
+            <w:webHidden/>
+          </w:rPr>
+          <w:t>6</w:t>
+        </w:r>
+        <w:r>
+          <w:rPr>
+            <w:noProof/>
+            <w:webHidden/>
+          </w:rPr>
+          <w:fldChar w:fldCharType="end"/>
+        </w:r>
+      </w:hyperlink>
+    </w:p>
+    <w:p>
+      <w:pPr>
+        <w:pStyle w:val="TOC2"/>
+        <w:tabs>
+          <w:tab w:val="right" w:leader="dot" w:pos="9016"/>
+        </w:tabs>
+        <w:rPr>
+          <w:rFonts w:asciiTheme="minorHAnsi" w:eastAsiaTheme="minorEastAsia" w:hAnsiTheme="minorHAnsi" w:cstheme="minorBidi"/>
+          <w:noProof/>
+          <w:sz w:val="22"/>
+          <w:lang w:eastAsia="en-IE"/>
+        </w:rPr>
+      </w:pPr>
+      <w:hyperlink w:anchor="_Toc133427300" w:history="1">
+        <w:r>
+          <w:rPr>
+            <w:rStyle w:val="Hyperlink"/>
+            <w:noProof/>
+          </w:rPr>
+          <w:t>Behaviour Trees</w:t>
+        </w:r>
+        <w:r>
+          <w:rPr>
+            <w:noProof/>
+            <w:webHidden/>
+          </w:rPr>
+          <w:tab/>
+        </w:r>
+        <w:r>
+          <w:rPr>
+            <w:noProof/>
+            <w:webHidden/>
+          </w:rPr>
+          <w:fldChar w:fldCharType="begin"/>
+        </w:r>
+        <w:r>
+          <w:rPr>
+            <w:noProof/>
+            <w:webHidden/>
+          </w:rPr>
+          <w:instrText xml:space="preserve"> PAGEREF _Toc133427300 \h </w:instrText>
+        </w:r>
+        <w:r>
+          <w:rPr>
+            <w:noProof/>
+            <w:webHidden/>
+          </w:rPr>
+        </w:r>
+        <w:r>
+          <w:rPr>
+            <w:noProof/>
+            <w:webHidden/>
+          </w:rPr>
+          <w:fldChar w:fldCharType="separate"/>
+        </w:r>
+        <w:r>
+          <w:rPr>
+            <w:noProof/>
+            <w:webHidden/>
+          </w:rPr>
+          <w:t>7</w:t>
+        </w:r>
+        <w:r>
+          <w:rPr>
+            <w:noProof/>
+            <w:webHidden/>
+          </w:rPr>
+          <w:fldChar w:fldCharType="end"/>
+        </w:r>
+      </w:hyperlink>
+    </w:p>
+    <w:p>
+      <w:pPr>
+        <w:pStyle w:val="TOC1"/>
+        <w:tabs>
+          <w:tab w:val="right" w:leader="dot" w:pos="9016"/>
+        </w:tabs>
+        <w:rPr>
+          <w:rFonts w:asciiTheme="minorHAnsi" w:eastAsiaTheme="minorEastAsia" w:hAnsiTheme="minorHAnsi" w:cstheme="minorBidi"/>
+          <w:noProof/>
+          <w:sz w:val="22"/>
+          <w:lang w:eastAsia="en-IE"/>
+        </w:rPr>
+      </w:pPr>
+      <w:hyperlink w:anchor="_Toc133427301" w:history="1">
+        <w:r>
+          <w:rPr>
+            <w:rStyle w:val="Hyperlink"/>
+            <w:noProof/>
+          </w:rPr>
+          <w:t>Formations and Grouping</w:t>
+        </w:r>
+        <w:r>
+          <w:rPr>
+            <w:noProof/>
+            <w:webHidden/>
+          </w:rPr>
+          <w:tab/>
+        </w:r>
+        <w:r>
+          <w:rPr>
+            <w:noProof/>
+            <w:webHidden/>
+          </w:rPr>
+          <w:fldChar w:fldCharType="begin"/>
+        </w:r>
+        <w:r>
+          <w:rPr>
+            <w:noProof/>
+            <w:webHidden/>
+          </w:rPr>
+          <w:instrText xml:space="preserve"> PAGEREF _Toc133427301 \h </w:instrText>
+        </w:r>
+        <w:r>
+          <w:rPr>
+            <w:noProof/>
+            <w:webHidden/>
+          </w:rPr>
+        </w:r>
+        <w:r>
+          <w:rPr>
+            <w:noProof/>
+            <w:webHidden/>
+          </w:rPr>
+          <w:fldChar w:fldCharType="separate"/>
+        </w:r>
+        <w:r>
+          <w:rPr>
+            <w:noProof/>
+            <w:webHidden/>
+          </w:rPr>
+          <w:t>7</w:t>
+        </w:r>
+        <w:r>
+          <w:rPr>
+            <w:noProof/>
+            <w:webHidden/>
+          </w:rPr>
+          <w:fldChar w:fldCharType="end"/>
+        </w:r>
+      </w:hyperlink>
+    </w:p>
+    <w:p>
+      <w:pPr>
+        <w:pStyle w:val="TOC1"/>
+        <w:tabs>
+          <w:tab w:val="right" w:leader="dot" w:pos="9016"/>
+        </w:tabs>
+        <w:rPr>
+          <w:rFonts w:asciiTheme="minorHAnsi" w:eastAsiaTheme="minorEastAsia" w:hAnsiTheme="minorHAnsi" w:cstheme="minorBidi"/>
+          <w:noProof/>
+          <w:sz w:val="22"/>
+          <w:lang w:eastAsia="en-IE"/>
+        </w:rPr>
+      </w:pPr>
+      <w:hyperlink w:anchor="_Toc133427302" w:history="1">
+        <w:r>
+          <w:rPr>
+            <w:rStyle w:val="Hyperlink"/>
+            <w:noProof/>
+          </w:rPr>
+          <w:t>Base Units</w:t>
+        </w:r>
+        <w:r>
+          <w:rPr>
+            <w:noProof/>
+            <w:webHidden/>
+          </w:rPr>
+          <w:tab/>
+        </w:r>
+        <w:r>
+          <w:rPr>
+            <w:noProof/>
+            <w:webHidden/>
+          </w:rPr>
+          <w:fldChar w:fldCharType="begin"/>
+        </w:r>
+        <w:r>
+          <w:rPr>
+            <w:noProof/>
+            <w:webHidden/>
+          </w:rPr>
+          <w:instrText xml:space="preserve"> PAGEREF _Toc133427302 \h </w:instrText>
+        </w:r>
+        <w:r>
+          <w:rPr>
+            <w:noProof/>
+            <w:webHidden/>
+          </w:rPr>
+        </w:r>
+        <w:r>
+          <w:rPr>
+            <w:noProof/>
+            <w:webHidden/>
+          </w:rPr>
+          <w:fldChar w:fldCharType="separate"/>
+        </w:r>
+        <w:r>
+          <w:rPr>
+            <w:noProof/>
+            <w:webHidden/>
+          </w:rPr>
+          <w:t>8</w:t>
+        </w:r>
+        <w:r>
+          <w:rPr>
+            <w:noProof/>
+            <w:webHidden/>
+          </w:rPr>
+          <w:fldChar w:fldCharType="end"/>
+        </w:r>
+      </w:hyperlink>
+    </w:p>
+    <w:p>
+      <w:pPr>
+        <w:pStyle w:val="TOC2"/>
+        <w:tabs>
+          <w:tab w:val="right" w:leader="dot" w:pos="9016"/>
+        </w:tabs>
+        <w:rPr>
+          <w:rFonts w:asciiTheme="minorHAnsi" w:eastAsiaTheme="minorEastAsia" w:hAnsiTheme="minorHAnsi" w:cstheme="minorBidi"/>
+          <w:noProof/>
+          <w:sz w:val="22"/>
+          <w:lang w:eastAsia="en-IE"/>
+        </w:rPr>
+      </w:pPr>
+      <w:hyperlink w:anchor="_Toc133427303" w:history="1">
+        <w:r>
+          <w:rPr>
+            <w:rStyle w:val="Hyperlink"/>
+            <w:noProof/>
+          </w:rPr>
+          <w:t>Navigation</w:t>
+        </w:r>
+        <w:r>
+          <w:rPr>
+            <w:noProof/>
+            <w:webHidden/>
+          </w:rPr>
+          <w:tab/>
+        </w:r>
+        <w:r>
+          <w:rPr>
+            <w:noProof/>
+            <w:webHidden/>
+          </w:rPr>
+          <w:fldChar w:fldCharType="begin"/>
+        </w:r>
+        <w:r>
+          <w:rPr>
+            <w:noProof/>
+            <w:webHidden/>
+          </w:rPr>
+          <w:instrText xml:space="preserve"> PAGEREF _Toc133427303 \h </w:instrText>
+        </w:r>
+        <w:r>
+          <w:rPr>
+            <w:noProof/>
+            <w:webHidden/>
+          </w:rPr>
+        </w:r>
+        <w:r>
+          <w:rPr>
+            <w:noProof/>
+            <w:webHidden/>
+          </w:rPr>
+          <w:fldChar w:fldCharType="separate"/>
+        </w:r>
+        <w:r>
+          <w:rPr>
+            <w:noProof/>
+            <w:webHidden/>
+          </w:rPr>
+          <w:t>8</w:t>
+        </w:r>
+        <w:r>
+          <w:rPr>
+            <w:noProof/>
+            <w:webHidden/>
+          </w:rPr>
+          <w:fldChar w:fldCharType="end"/>
+        </w:r>
+      </w:hyperlink>
+    </w:p>
+    <w:p>
+      <w:pPr>
+        <w:pStyle w:val="TOC2"/>
+        <w:tabs>
+          <w:tab w:val="right" w:leader="dot" w:pos="9016"/>
+        </w:tabs>
+        <w:rPr>
+          <w:rFonts w:asciiTheme="minorHAnsi" w:eastAsiaTheme="minorEastAsia" w:hAnsiTheme="minorHAnsi" w:cstheme="minorBidi"/>
+          <w:noProof/>
+          <w:sz w:val="22"/>
+          <w:lang w:eastAsia="en-IE"/>
+        </w:rPr>
+      </w:pPr>
+      <w:hyperlink w:anchor="_Toc133427304" w:history="1">
+        <w:r>
+          <w:rPr>
+            <w:rStyle w:val="Hyperlink"/>
+            <w:noProof/>
+            <w:lang w:val="en-US"/>
+          </w:rPr>
+          <w:t>Field of View</w:t>
+        </w:r>
+        <w:r>
+          <w:rPr>
+            <w:noProof/>
+            <w:webHidden/>
+          </w:rPr>
+          <w:tab/>
+        </w:r>
+        <w:r>
+          <w:rPr>
+            <w:noProof/>
+            <w:webHidden/>
+          </w:rPr>
+          <w:fldChar w:fldCharType="begin"/>
+        </w:r>
+        <w:r>
+          <w:rPr>
+            <w:noProof/>
+            <w:webHidden/>
+          </w:rPr>
+          <w:instrText xml:space="preserve"> PAGEREF _Toc133427304 \h </w:instrText>
+        </w:r>
+        <w:r>
+          <w:rPr>
+            <w:noProof/>
+            <w:webHidden/>
+          </w:rPr>
+        </w:r>
+        <w:r>
+          <w:rPr>
+            <w:noProof/>
+            <w:webHidden/>
+          </w:rPr>
+          <w:fldChar w:fldCharType="separate"/>
+        </w:r>
+        <w:r>
+          <w:rPr>
+            <w:noProof/>
+            <w:webHidden/>
+          </w:rPr>
+          <w:t>8</w:t>
+        </w:r>
+        <w:r>
+          <w:rPr>
+            <w:noProof/>
+            <w:webHidden/>
+          </w:rPr>
+          <w:fldChar w:fldCharType="end"/>
+        </w:r>
+      </w:hyperlink>
+    </w:p>
+    <w:p>
+      <w:pPr>
+        <w:pStyle w:val="TOC2"/>
+        <w:tabs>
+          <w:tab w:val="right" w:leader="dot" w:pos="9016"/>
+        </w:tabs>
+        <w:rPr>
+          <w:rFonts w:asciiTheme="minorHAnsi" w:eastAsiaTheme="minorEastAsia" w:hAnsiTheme="minorHAnsi" w:cstheme="minorBidi"/>
+          <w:noProof/>
+          <w:sz w:val="22"/>
+          <w:lang w:eastAsia="en-IE"/>
+        </w:rPr>
+      </w:pPr>
+      <w:hyperlink w:anchor="_Toc133427305" w:history="1">
+        <w:r>
+          <w:rPr>
+            <w:rStyle w:val="Hyperlink"/>
+            <w:noProof/>
+            <w:lang w:val="en-US"/>
+          </w:rPr>
+          <w:t>Shooting</w:t>
+        </w:r>
+        <w:r>
+          <w:rPr>
+            <w:noProof/>
+            <w:webHidden/>
+          </w:rPr>
+          <w:tab/>
+        </w:r>
+        <w:r>
+          <w:rPr>
+            <w:noProof/>
+            <w:webHidden/>
+          </w:rPr>
+          <w:fldChar w:fldCharType="begin"/>
+        </w:r>
+        <w:r>
+          <w:rPr>
+            <w:noProof/>
+            <w:webHidden/>
+          </w:rPr>
+          <w:instrText xml:space="preserve"> PAGEREF _Toc133427305 \h </w:instrText>
+        </w:r>
+        <w:r>
+          <w:rPr>
+            <w:noProof/>
+            <w:webHidden/>
+          </w:rPr>
+        </w:r>
+        <w:r>
+          <w:rPr>
+            <w:noProof/>
+            <w:webHidden/>
+          </w:rPr>
+          <w:fldChar w:fldCharType="separate"/>
+        </w:r>
+        <w:r>
+          <w:rPr>
+            <w:noProof/>
+            <w:webHidden/>
+          </w:rPr>
+          <w:t>8</w:t>
+        </w:r>
+        <w:r>
+          <w:rPr>
+            <w:noProof/>
+            <w:webHidden/>
+          </w:rPr>
+          <w:fldChar w:fldCharType="end"/>
+        </w:r>
+      </w:hyperlink>
+    </w:p>
+    <w:p>
+      <w:pPr>
+        <w:pStyle w:val="TOC1"/>
+        <w:tabs>
+          <w:tab w:val="right" w:leader="dot" w:pos="9016"/>
+        </w:tabs>
+        <w:rPr>
+          <w:rFonts w:asciiTheme="minorHAnsi" w:eastAsiaTheme="minorEastAsia" w:hAnsiTheme="minorHAnsi" w:cstheme="minorBidi"/>
+          <w:noProof/>
+          <w:sz w:val="22"/>
+          <w:lang w:eastAsia="en-IE"/>
+        </w:rPr>
+      </w:pPr>
+      <w:hyperlink w:anchor="_Toc133427306" w:history="1">
+        <w:r>
+          <w:rPr>
+            <w:rStyle w:val="Hyperlink"/>
+            <w:noProof/>
+            <w:lang w:val="en-US"/>
+          </w:rPr>
+          <w:t>Control Points and Resource Points</w:t>
+        </w:r>
+        <w:r>
+          <w:rPr>
+            <w:noProof/>
+            <w:webHidden/>
+          </w:rPr>
+          <w:tab/>
+        </w:r>
+        <w:r>
+          <w:rPr>
+            <w:noProof/>
+            <w:webHidden/>
+          </w:rPr>
+          <w:fldChar w:fldCharType="begin"/>
+        </w:r>
+        <w:r>
+          <w:rPr>
+            <w:noProof/>
+            <w:webHidden/>
+          </w:rPr>
+          <w:instrText xml:space="preserve"> PAGEREF _Toc133427306 \h </w:instrText>
+        </w:r>
+        <w:r>
+          <w:rPr>
+            <w:noProof/>
+            <w:webHidden/>
+          </w:rPr>
+        </w:r>
+        <w:r>
+          <w:rPr>
+            <w:noProof/>
+            <w:webHidden/>
+          </w:rPr>
+          <w:fldChar w:fldCharType="separate"/>
+        </w:r>
+        <w:r>
+          <w:rPr>
+            <w:noProof/>
+            <w:webHidden/>
+          </w:rPr>
+          <w:t>9</w:t>
+        </w:r>
+        <w:r>
+          <w:rPr>
+            <w:noProof/>
+            <w:webHidden/>
+          </w:rPr>
+          <w:fldChar w:fldCharType="end"/>
+        </w:r>
+      </w:hyperlink>
+    </w:p>
+    <w:p>
+      <w:pPr>
+        <w:pStyle w:val="TOC1"/>
+        <w:tabs>
+          <w:tab w:val="right" w:leader="dot" w:pos="9016"/>
+        </w:tabs>
+        <w:rPr>
+          <w:rFonts w:asciiTheme="minorHAnsi" w:eastAsiaTheme="minorEastAsia" w:hAnsiTheme="minorHAnsi" w:cstheme="minorBidi"/>
+          <w:noProof/>
+          <w:sz w:val="22"/>
+          <w:lang w:eastAsia="en-IE"/>
+        </w:rPr>
+      </w:pPr>
+      <w:hyperlink w:anchor="_Toc133427307" w:history="1">
+        <w:r>
+          <w:rPr>
+            <w:rStyle w:val="Hyperlink"/>
+            <w:noProof/>
+            <w:lang w:val="en-US"/>
+          </w:rPr>
+          <w:t>User Interface</w:t>
+        </w:r>
+        <w:r>
+          <w:rPr>
+            <w:noProof/>
+            <w:webHidden/>
+          </w:rPr>
+          <w:tab/>
+        </w:r>
+        <w:r>
+          <w:rPr>
+            <w:noProof/>
+            <w:webHidden/>
+          </w:rPr>
+          <w:fldChar w:fldCharType="begin"/>
+        </w:r>
+        <w:r>
+          <w:rPr>
+            <w:noProof/>
+            <w:webHidden/>
+          </w:rPr>
+          <w:instrText xml:space="preserve"> PAGEREF _Toc133427307 \h </w:instrText>
+        </w:r>
+        <w:r>
+          <w:rPr>
+            <w:noProof/>
+            <w:webHidden/>
+          </w:rPr>
+        </w:r>
+        <w:r>
+          <w:rPr>
+            <w:noProof/>
+            <w:webHidden/>
+          </w:rPr>
+          <w:fldChar w:fldCharType="separate"/>
+        </w:r>
+        <w:r>
+          <w:rPr>
+            <w:noProof/>
+            <w:webHidden/>
+          </w:rPr>
+          <w:t>9</w:t>
+        </w:r>
+        <w:r>
+          <w:rPr>
+            <w:noProof/>
+            <w:webHidden/>
+          </w:rPr>
+          <w:fldChar w:fldCharType="end"/>
+        </w:r>
+      </w:hyperlink>
+    </w:p>
+    <w:p>
+      <w:pPr>
+        <w:pStyle w:val="TOC1"/>
+        <w:tabs>
+          <w:tab w:val="right" w:leader="dot" w:pos="9016"/>
+        </w:tabs>
+        <w:rPr>
+          <w:rFonts w:asciiTheme="minorHAnsi" w:eastAsiaTheme="minorEastAsia" w:hAnsiTheme="minorHAnsi" w:cstheme="minorBidi"/>
+          <w:noProof/>
+          <w:sz w:val="22"/>
+          <w:lang w:eastAsia="en-IE"/>
+        </w:rPr>
+      </w:pPr>
+      <w:hyperlink w:anchor="_Toc133427308" w:history="1">
+        <w:r>
+          <w:rPr>
+            <w:rStyle w:val="Hyperlink"/>
+            <w:noProof/>
+            <w:lang w:val="en-US"/>
+          </w:rPr>
+          <w:t>RTS Camera</w:t>
+        </w:r>
+        <w:r>
+          <w:rPr>
+            <w:noProof/>
+            <w:webHidden/>
+          </w:rPr>
+          <w:tab/>
+        </w:r>
+        <w:r>
+          <w:rPr>
+            <w:noProof/>
+            <w:webHidden/>
+          </w:rPr>
+          <w:fldChar w:fldCharType="begin"/>
+        </w:r>
+        <w:r>
+          <w:rPr>
+            <w:noProof/>
+            <w:webHidden/>
+          </w:rPr>
+          <w:instrText xml:space="preserve"> PAGEREF _Toc133427308 \h </w:instrText>
+        </w:r>
+        <w:r>
+          <w:rPr>
+            <w:noProof/>
+            <w:webHidden/>
+          </w:rPr>
+        </w:r>
+        <w:r>
+          <w:rPr>
+            <w:noProof/>
+            <w:webHidden/>
+          </w:rPr>
+          <w:fldChar w:fldCharType="separate"/>
+        </w:r>
+        <w:r>
+          <w:rPr>
+            <w:noProof/>
+            <w:webHidden/>
+          </w:rPr>
+          <w:t>10</w:t>
+        </w:r>
+        <w:r>
+          <w:rPr>
+            <w:noProof/>
+            <w:webHidden/>
+          </w:rPr>
+          <w:fldChar w:fldCharType="end"/>
+        </w:r>
+      </w:hyperlink>
+    </w:p>
+    <w:p>
+      <w:pPr>
+        <w:pStyle w:val="TOC1"/>
+        <w:tabs>
+          <w:tab w:val="right" w:leader="dot" w:pos="9016"/>
+        </w:tabs>
+        <w:rPr>
+          <w:rFonts w:asciiTheme="minorHAnsi" w:eastAsiaTheme="minorEastAsia" w:hAnsiTheme="minorHAnsi" w:cstheme="minorBidi"/>
+          <w:noProof/>
+          <w:sz w:val="22"/>
+          <w:lang w:eastAsia="en-IE"/>
+        </w:rPr>
+      </w:pPr>
+      <w:hyperlink w:anchor="_Toc133427309" w:history="1">
+        <w:r>
+          <w:rPr>
+            <w:rStyle w:val="Hyperlink"/>
+            <w:noProof/>
+            <w:lang w:val="en-US"/>
+          </w:rPr>
+          <w:t>Unit Spawning</w:t>
+        </w:r>
+        <w:r>
+          <w:rPr>
+            <w:noProof/>
+            <w:webHidden/>
+          </w:rPr>
+          <w:tab/>
+        </w:r>
+        <w:r>
+          <w:rPr>
+            <w:noProof/>
+            <w:webHidden/>
+          </w:rPr>
+          <w:fldChar w:fldCharType="begin"/>
+        </w:r>
+        <w:r>
+          <w:rPr>
+            <w:noProof/>
+            <w:webHidden/>
+          </w:rPr>
+          <w:instrText xml:space="preserve"> PAGEREF _Toc133427309 \h </w:instrText>
+        </w:r>
+        <w:r>
+          <w:rPr>
+            <w:noProof/>
+            <w:webHidden/>
+          </w:rPr>
+        </w:r>
+        <w:r>
+          <w:rPr>
+            <w:noProof/>
+            <w:webHidden/>
+          </w:rPr>
+          <w:fldChar w:fldCharType="separate"/>
+        </w:r>
+        <w:r>
+          <w:rPr>
+            <w:noProof/>
+            <w:webHidden/>
+          </w:rPr>
+          <w:t>10</w:t>
+        </w:r>
+        <w:r>
+          <w:rPr>
+            <w:noProof/>
+            <w:webHidden/>
+          </w:rPr>
+          <w:fldChar w:fldCharType="end"/>
+        </w:r>
+      </w:hyperlink>
+    </w:p>
+    <w:p>
+      <w:pPr>
+        <w:pStyle w:val="TOC1"/>
+        <w:tabs>
+          <w:tab w:val="right" w:leader="dot" w:pos="9016"/>
+        </w:tabs>
+        <w:rPr>
+          <w:rFonts w:asciiTheme="minorHAnsi" w:eastAsiaTheme="minorEastAsia" w:hAnsiTheme="minorHAnsi" w:cstheme="minorBidi"/>
+          <w:noProof/>
+          <w:sz w:val="22"/>
+          <w:lang w:eastAsia="en-IE"/>
+        </w:rPr>
+      </w:pPr>
+      <w:hyperlink w:anchor="_Toc133427310" w:history="1">
+        <w:r>
+          <w:rPr>
+            <w:rStyle w:val="Hyperlink"/>
+            <w:noProof/>
+          </w:rPr>
           <w:t>References</w:t>
         </w:r>
         <w:r>
@@ -512,7 +1962,7 @@
             <w:noProof/>
             <w:webHidden/>
           </w:rPr>
-          <w:instrText xml:space="preserve"> PAGEREF _Toc54713657 \h </w:instrText>
+          <w:instrText xml:space="preserve"> PAGEREF _Toc133427310 \h </w:instrText>
         </w:r>
         <w:r>
           <w:rPr>
@@ -532,7 +1982,7 @@
             <w:noProof/>
             <w:webHidden/>
           </w:rPr>
-          <w:t>2</w:t>
+          <w:t>11</w:t>
         </w:r>
         <w:r>
           <w:rPr>
@@ -566,48 +2016,237 @@
       <w:r>
         <w:br w:type="page"/>
       </w:r>
-      <w:bookmarkStart w:id="0" w:name="_Toc54713656"/>
       <w:r>
         <w:lastRenderedPageBreak/>
-        <w:t>Technical Design</w:t>
+        <w:t xml:space="preserve">Technical Design </w:t>
+      </w:r>
+    </w:p>
+    <w:p>
+      <w:pPr>
+        <w:pStyle w:val="Heading1"/>
+      </w:pPr>
+      <w:bookmarkStart w:id="0" w:name="_Toc133427295"/>
+      <w:r>
+        <w:t>Packages and Libraries used</w:t>
+      </w:r>
+      <w:r>
+        <w:t xml:space="preserve"> in Unity</w:t>
       </w:r>
       <w:bookmarkEnd w:id="0"/>
-      <w:r>
-        <w:t xml:space="preserve"> </w:t>
-      </w:r>
-    </w:p>
+    </w:p>
+    <w:tbl>
+      <w:tblPr>
+        <w:tblStyle w:val="PlainTable3"/>
+        <w:tblW w:w="0" w:type="auto"/>
+        <w:tblLook w:val="04A0" w:firstRow="1" w:lastRow="0" w:firstColumn="1" w:lastColumn="0" w:noHBand="0" w:noVBand="1"/>
+      </w:tblPr>
+      <w:tblGrid>
+        <w:gridCol w:w="2547"/>
+        <w:gridCol w:w="6469"/>
+      </w:tblGrid>
+      <w:tr>
+        <w:trPr>
+          <w:cnfStyle w:val="100000000000" w:firstRow="1" w:lastRow="0" w:firstColumn="0" w:lastColumn="0" w:oddVBand="0" w:evenVBand="0" w:oddHBand="0" w:evenHBand="0" w:firstRowFirstColumn="0" w:firstRowLastColumn="0" w:lastRowFirstColumn="0" w:lastRowLastColumn="0"/>
+        </w:trPr>
+        <w:tc>
+          <w:tcPr>
+            <w:cnfStyle w:val="001000000100" w:firstRow="0" w:lastRow="0" w:firstColumn="1" w:lastColumn="0" w:oddVBand="0" w:evenVBand="0" w:oddHBand="0" w:evenHBand="0" w:firstRowFirstColumn="1" w:firstRowLastColumn="0" w:lastRowFirstColumn="0" w:lastRowLastColumn="0"/>
+            <w:tcW w:w="2547" w:type="dxa"/>
+          </w:tcPr>
+          <w:p/>
+        </w:tc>
+        <w:tc>
+          <w:tcPr>
+            <w:tcW w:w="6469" w:type="dxa"/>
+          </w:tcPr>
+          <w:p>
+            <w:pPr>
+              <w:cnfStyle w:val="100000000000" w:firstRow="1" w:lastRow="0" w:firstColumn="0" w:lastColumn="0" w:oddVBand="0" w:evenVBand="0" w:oddHBand="0" w:evenHBand="0" w:firstRowFirstColumn="0" w:firstRowLastColumn="0" w:lastRowFirstColumn="0" w:lastRowLastColumn="0"/>
+            </w:pPr>
+          </w:p>
+        </w:tc>
+      </w:tr>
+      <w:tr>
+        <w:trPr>
+          <w:cnfStyle w:val="000000100000" w:firstRow="0" w:lastRow="0" w:firstColumn="0" w:lastColumn="0" w:oddVBand="0" w:evenVBand="0" w:oddHBand="1" w:evenHBand="0" w:firstRowFirstColumn="0" w:firstRowLastColumn="0" w:lastRowFirstColumn="0" w:lastRowLastColumn="0"/>
+        </w:trPr>
+        <w:tc>
+          <w:tcPr>
+            <w:cnfStyle w:val="001000000000" w:firstRow="0" w:lastRow="0" w:firstColumn="1" w:lastColumn="0" w:oddVBand="0" w:evenVBand="0" w:oddHBand="0" w:evenHBand="0" w:firstRowFirstColumn="0" w:firstRowLastColumn="0" w:lastRowFirstColumn="0" w:lastRowLastColumn="0"/>
+            <w:tcW w:w="2547" w:type="dxa"/>
+          </w:tcPr>
+          <w:p>
+            <w:pPr>
+              <w:rPr>
+                <w:b w:val="0"/>
+              </w:rPr>
+            </w:pPr>
+            <w:r>
+              <w:t>Navmesh plus</w:t>
+            </w:r>
+          </w:p>
+        </w:tc>
+        <w:tc>
+          <w:tcPr>
+            <w:tcW w:w="6469" w:type="dxa"/>
+          </w:tcPr>
+          <w:p>
+            <w:pPr>
+              <w:cnfStyle w:val="000000100000" w:firstRow="0" w:lastRow="0" w:firstColumn="0" w:lastColumn="0" w:oddVBand="0" w:evenVBand="0" w:oddHBand="1" w:evenHBand="0" w:firstRowFirstColumn="0" w:firstRowLastColumn="0" w:lastRowFirstColumn="0" w:lastRowLastColumn="0"/>
+            </w:pPr>
+            <w:r>
+              <w:t>Custom pathfinding package for 2D</w:t>
+            </w:r>
+          </w:p>
+          <w:p>
+            <w:pPr>
+              <w:cnfStyle w:val="000000100000" w:firstRow="0" w:lastRow="0" w:firstColumn="0" w:lastColumn="0" w:oddVBand="0" w:evenVBand="0" w:oddHBand="1" w:evenHBand="0" w:firstRowFirstColumn="0" w:firstRowLastColumn="0" w:lastRowFirstColumn="0" w:lastRowLastColumn="0"/>
+            </w:pPr>
+            <w:r>
+              <w:t>https://github.com/h8man/NavMeshPlus</w:t>
+            </w:r>
+          </w:p>
+        </w:tc>
+      </w:tr>
+      <w:tr>
+        <w:tc>
+          <w:tcPr>
+            <w:cnfStyle w:val="001000000000" w:firstRow="0" w:lastRow="0" w:firstColumn="1" w:lastColumn="0" w:oddVBand="0" w:evenVBand="0" w:oddHBand="0" w:evenHBand="0" w:firstRowFirstColumn="0" w:firstRowLastColumn="0" w:lastRowFirstColumn="0" w:lastRowLastColumn="0"/>
+            <w:tcW w:w="2547" w:type="dxa"/>
+          </w:tcPr>
+          <w:p>
+            <w:r>
+              <w:t>ML Agents</w:t>
+            </w:r>
+          </w:p>
+        </w:tc>
+        <w:tc>
+          <w:tcPr>
+            <w:tcW w:w="6469" w:type="dxa"/>
+          </w:tcPr>
+          <w:p>
+            <w:pPr>
+              <w:cnfStyle w:val="000000000000" w:firstRow="0" w:lastRow="0" w:firstColumn="0" w:lastColumn="0" w:oddVBand="0" w:evenVBand="0" w:oddHBand="0" w:evenHBand="0" w:firstRowFirstColumn="0" w:firstRowLastColumn="0" w:lastRowFirstColumn="0" w:lastRowLastColumn="0"/>
+            </w:pPr>
+            <w:r>
+              <w:t>Unity’s Machine Learning Agents toolkit</w:t>
+            </w:r>
+          </w:p>
+          <w:p>
+            <w:pPr>
+              <w:cnfStyle w:val="000000000000" w:firstRow="0" w:lastRow="0" w:firstColumn="0" w:lastColumn="0" w:oddVBand="0" w:evenVBand="0" w:oddHBand="0" w:evenHBand="0" w:firstRowFirstColumn="0" w:firstRowLastColumn="0" w:lastRowFirstColumn="0" w:lastRowLastColumn="0"/>
+            </w:pPr>
+            <w:r>
+              <w:fldChar w:fldCharType="begin"/>
+            </w:r>
+            <w:r>
+              <w:instrText xml:space="preserve"> ADDIN ZOTERO_ITEM CSL_CITATION {"citationID":"az33wior","properties":{"formattedCitation":"(Unity ML-Agents Toolkit 2023)","plainCitation":"(Unity ML-Agents Toolkit 2023)","noteIndex":0},"citationItems":[{"id":16,"uris":["http://zotero.org/users/local/8L8fhjtQ/items/TBFXI4DH"],"itemData":{"id":16,"type":"software","abstract":"The Unity Machine Learning Agents Toolkit (ML-Agents) is an open-source project that enables games and simulations to serve as environments for training intelligent agents using deep reinforcement learning and imitation learning.","genre":"C#","note":"original-date: 2017-09-08T21:09:04Z","publisher":"Unity Technologies","source":"GitHub","title":"Unity ML-Agents Toolkit","URL":"https://github.com/Unity-Technologies/ml-agents","accessed":{"date-parts":[["2023",4,25]]},"issued":{"date-parts":[["2023",4,25]]}}}],"schema":"https://github.com/citation-style-language/schema/raw/master/csl-citation.json"} </w:instrText>
+            </w:r>
+            <w:r>
+              <w:fldChar w:fldCharType="separate"/>
+            </w:r>
+            <w:r>
+              <w:t>(Unity ML-Agents Toolkit 2023)</w:t>
+            </w:r>
+            <w:r>
+              <w:fldChar w:fldCharType="end"/>
+            </w:r>
+          </w:p>
+        </w:tc>
+      </w:tr>
+      <w:tr>
+        <w:trPr>
+          <w:cnfStyle w:val="000000100000" w:firstRow="0" w:lastRow="0" w:firstColumn="0" w:lastColumn="0" w:oddVBand="0" w:evenVBand="0" w:oddHBand="1" w:evenHBand="0" w:firstRowFirstColumn="0" w:firstRowLastColumn="0" w:lastRowFirstColumn="0" w:lastRowLastColumn="0"/>
+        </w:trPr>
+        <w:tc>
+          <w:tcPr>
+            <w:cnfStyle w:val="001000000000" w:firstRow="0" w:lastRow="0" w:firstColumn="1" w:lastColumn="0" w:oddVBand="0" w:evenVBand="0" w:oddHBand="0" w:evenHBand="0" w:firstRowFirstColumn="0" w:firstRowLastColumn="0" w:lastRowFirstColumn="0" w:lastRowLastColumn="0"/>
+            <w:tcW w:w="2547" w:type="dxa"/>
+          </w:tcPr>
+          <w:p/>
+        </w:tc>
+        <w:tc>
+          <w:tcPr>
+            <w:tcW w:w="6469" w:type="dxa"/>
+          </w:tcPr>
+          <w:p>
+            <w:pPr>
+              <w:cnfStyle w:val="000000100000" w:firstRow="0" w:lastRow="0" w:firstColumn="0" w:lastColumn="0" w:oddVBand="0" w:evenVBand="0" w:oddHBand="1" w:evenHBand="0" w:firstRowFirstColumn="0" w:firstRowLastColumn="0" w:lastRowFirstColumn="0" w:lastRowLastColumn="0"/>
+            </w:pPr>
+          </w:p>
+        </w:tc>
+      </w:tr>
+      <w:tr>
+        <w:tc>
+          <w:tcPr>
+            <w:cnfStyle w:val="001000000000" w:firstRow="0" w:lastRow="0" w:firstColumn="1" w:lastColumn="0" w:oddVBand="0" w:evenVBand="0" w:oddHBand="0" w:evenHBand="0" w:firstRowFirstColumn="0" w:firstRowLastColumn="0" w:lastRowFirstColumn="0" w:lastRowLastColumn="0"/>
+            <w:tcW w:w="2547" w:type="dxa"/>
+          </w:tcPr>
+          <w:p/>
+        </w:tc>
+        <w:tc>
+          <w:tcPr>
+            <w:tcW w:w="6469" w:type="dxa"/>
+          </w:tcPr>
+          <w:p>
+            <w:pPr>
+              <w:cnfStyle w:val="000000000000" w:firstRow="0" w:lastRow="0" w:firstColumn="0" w:lastColumn="0" w:oddVBand="0" w:evenVBand="0" w:oddHBand="0" w:evenHBand="0" w:firstRowFirstColumn="0" w:firstRowLastColumn="0" w:lastRowFirstColumn="0" w:lastRowLastColumn="0"/>
+            </w:pPr>
+          </w:p>
+        </w:tc>
+      </w:tr>
+      <w:tr>
+        <w:trPr>
+          <w:cnfStyle w:val="000000100000" w:firstRow="0" w:lastRow="0" w:firstColumn="0" w:lastColumn="0" w:oddVBand="0" w:evenVBand="0" w:oddHBand="1" w:evenHBand="0" w:firstRowFirstColumn="0" w:firstRowLastColumn="0" w:lastRowFirstColumn="0" w:lastRowLastColumn="0"/>
+        </w:trPr>
+        <w:tc>
+          <w:tcPr>
+            <w:cnfStyle w:val="001000000000" w:firstRow="0" w:lastRow="0" w:firstColumn="1" w:lastColumn="0" w:oddVBand="0" w:evenVBand="0" w:oddHBand="0" w:evenHBand="0" w:firstRowFirstColumn="0" w:firstRowLastColumn="0" w:lastRowFirstColumn="0" w:lastRowLastColumn="0"/>
+            <w:tcW w:w="2547" w:type="dxa"/>
+          </w:tcPr>
+          <w:p/>
+        </w:tc>
+        <w:tc>
+          <w:tcPr>
+            <w:tcW w:w="6469" w:type="dxa"/>
+          </w:tcPr>
+          <w:p>
+            <w:pPr>
+              <w:cnfStyle w:val="000000100000" w:firstRow="0" w:lastRow="0" w:firstColumn="0" w:lastColumn="0" w:oddVBand="0" w:evenVBand="0" w:oddHBand="1" w:evenHBand="0" w:firstRowFirstColumn="0" w:firstRowLastColumn="0" w:lastRowFirstColumn="0" w:lastRowLastColumn="0"/>
+            </w:pPr>
+          </w:p>
+        </w:tc>
+      </w:tr>
+    </w:tbl>
+    <w:p/>
+    <w:p>
+      <w:pPr>
+        <w:spacing w:after="0" w:line="240" w:lineRule="auto"/>
+      </w:pPr>
+      <w:r>
+        <w:br w:type="page"/>
+      </w:r>
+    </w:p>
+    <w:p/>
     <w:p>
       <w:pPr>
         <w:pStyle w:val="Heading1"/>
       </w:pPr>
-      <w:r>
-        <w:t>Architecture</w:t>
-      </w:r>
-    </w:p>
-    <w:p>
-      <w:r>
-        <w:t>Game Overview Diagram</w:t>
-      </w:r>
-    </w:p>
-    <w:p>
-      <w:bookmarkStart w:id="1" w:name="_GoBack"/>
+      <w:bookmarkStart w:id="1" w:name="_Toc133427296"/>
+      <w:r>
+        <w:t>Artificial Intelligence</w:t>
+      </w:r>
       <w:bookmarkEnd w:id="1"/>
     </w:p>
     <w:p>
       <w:pPr>
-        <w:pStyle w:val="Heading1"/>
-      </w:pPr>
-      <w:r>
-        <w:t>Artificial Intelligence</w:t>
-      </w:r>
-    </w:p>
-    <w:p>
-      <w:pPr>
         <w:pStyle w:val="Heading2"/>
       </w:pPr>
+      <w:bookmarkStart w:id="2" w:name="_Toc133427297"/>
       <w:r>
         <w:t>Neural networks</w:t>
       </w:r>
+      <w:bookmarkEnd w:id="2"/>
     </w:p>
     <w:p>
       <w:r>
@@ -635,6 +2274,9 @@
       </w:r>
     </w:p>
     <w:p>
+      <w:pPr>
+        <w:keepNext/>
+      </w:pPr>
       <w:r>
         <w:rPr>
           <w:noProof/>
@@ -690,8 +2332,22 @@
       </w:r>
     </w:p>
     <w:p>
-      <w:r>
-        <w:t>Fig.1 Proposed neural network structure</w:t>
+      <w:pPr>
+        <w:pStyle w:val="Caption"/>
+      </w:pPr>
+      <w:r>
+        <w:t xml:space="preserve">Fig. </w:t>
+      </w:r>
+      <w:fldSimple w:instr=" SEQ Fig. \* ARABIC ">
+        <w:r>
+          <w:rPr>
+            <w:noProof/>
+          </w:rPr>
+          <w:t>1</w:t>
+        </w:r>
+      </w:fldSimple>
+      <w:r>
+        <w:t xml:space="preserve"> Proposed neural network structure</w:t>
       </w:r>
     </w:p>
     <w:p>
@@ -731,7 +2387,6 @@
         </w:numPr>
       </w:pPr>
       <w:r>
-        <w:lastRenderedPageBreak/>
         <w:t>The main purpose of this set of inputs is to tell the AI how many units and grouped units it has on the field.</w:t>
       </w:r>
     </w:p>
@@ -780,6 +2435,7 @@
         </w:numPr>
       </w:pPr>
       <w:r>
+        <w:lastRenderedPageBreak/>
         <w:t>Having both the scores tracked and fed into the neural network weighs on their decision to affect the former point. Should the AI priorities the resource points for more units to produce, or should it prefer control points that generate score?</w:t>
       </w:r>
     </w:p>
@@ -897,9 +2553,11 @@
       <w:pPr>
         <w:pStyle w:val="Heading2"/>
       </w:pPr>
+      <w:bookmarkStart w:id="3" w:name="_Toc133427298"/>
       <w:r>
         <w:t>Unity’s Machine Learning Agents</w:t>
       </w:r>
+      <w:bookmarkEnd w:id="3"/>
     </w:p>
     <w:p>
       <w:r>
@@ -1048,15 +2706,1225 @@
     </w:p>
     <w:p>
       <w:r>
+        <w:t>Their actions on the other hand will</w:t>
+      </w:r>
+      <w:r>
+        <w:t xml:space="preserve"> depend on the training data fed to it. Using imitation learning, I would need to modify the selection method on selecting units to be using a different</w:t>
+      </w:r>
+      <w:r>
+        <w:t xml:space="preserve"> control scheme to the one a player would use. </w:t>
+      </w:r>
+      <w:r>
+        <w:t xml:space="preserve">Instead of the typical drag selection, they would get a circular area selection that </w:t>
+      </w:r>
+      <w:r>
+        <w:t>they would move to a unit and select them for use.</w:t>
+      </w:r>
+    </w:p>
+    <w:p>
+      <w:pPr>
+        <w:spacing w:after="0" w:line="240" w:lineRule="auto"/>
+      </w:pPr>
+      <w:r>
+        <w:br w:type="page"/>
+      </w:r>
+    </w:p>
+    <w:p/>
+    <w:p>
+      <w:pPr>
+        <w:pStyle w:val="Heading2"/>
+      </w:pPr>
+      <w:bookmarkStart w:id="4" w:name="_Toc133427299"/>
+      <w:r>
+        <w:t>Finite State Machines</w:t>
+      </w:r>
+      <w:bookmarkEnd w:id="4"/>
+    </w:p>
+    <w:p>
+      <w:r>
+        <w:t>Though the main focus of the game were on neural networks and machine learning for the AI. A simple very basic finite state machine was required to test the game’s features.</w:t>
+      </w:r>
+      <w:r>
+        <w:t xml:space="preserve"> In the end I had wanted the machine learning agent to have faced a slightly more advanced version of the finite state machine I had created during tested.</w:t>
+      </w:r>
+    </w:p>
+    <w:p>
+      <w:r>
+        <w:t>For the loop of the FSM, it would, in similar fashion to the player, select all units within a predefined area and move them towards a rallying point. After a certain amount of time has passed, they would send the selected group of units towards one of the capture points and repeat the process.</w:t>
+      </w:r>
+    </w:p>
+    <w:p>
+      <w:r>
+        <w:t>The implementation of the Finite State Machine is very basic. Having only three states in total to act on was serviceable for testing alone. Though I had wished to have had a more expanded to AI, the main focus was on the neural network and machine learning algorithms.</w:t>
+      </w:r>
+    </w:p>
+    <w:p>
+      <w:pPr>
+        <w:keepNext/>
+      </w:pPr>
+      <w:r>
+        <w:rPr>
+          <w:noProof/>
+        </w:rPr>
+        <w:drawing>
+          <wp:inline distT="0" distB="0" distL="0" distR="0" wp14:anchorId="54DF2F16" wp14:editId="30C410CB">
+            <wp:extent cx="5731510" cy="3949700"/>
+            <wp:effectExtent l="0" t="0" r="2540" b="0"/>
+            <wp:docPr id="7" name="Picture 7"/>
+            <wp:cNvGraphicFramePr>
+              <a:graphicFrameLocks xmlns:a="http://schemas.openxmlformats.org/drawingml/2006/main" noChangeAspect="1"/>
+            </wp:cNvGraphicFramePr>
+            <a:graphic xmlns:a="http://schemas.openxmlformats.org/drawingml/2006/main">
+              <a:graphicData uri="http://schemas.openxmlformats.org/drawingml/2006/picture">
+                <pic:pic xmlns:pic="http://schemas.openxmlformats.org/drawingml/2006/picture">
+                  <pic:nvPicPr>
+                    <pic:cNvPr id="1" name=""/>
+                    <pic:cNvPicPr/>
+                  </pic:nvPicPr>
+                  <pic:blipFill>
+                    <a:blip r:embed="rId13"/>
+                    <a:stretch>
+                      <a:fillRect/>
+                    </a:stretch>
+                  </pic:blipFill>
+                  <pic:spPr>
+                    <a:xfrm>
+                      <a:off x="0" y="0"/>
+                      <a:ext cx="5731510" cy="3949700"/>
+                    </a:xfrm>
+                    <a:prstGeom prst="rect">
+                      <a:avLst/>
+                    </a:prstGeom>
+                  </pic:spPr>
+                </pic:pic>
+              </a:graphicData>
+            </a:graphic>
+          </wp:inline>
+        </w:drawing>
+      </w:r>
+    </w:p>
+    <w:p>
+      <w:pPr>
+        <w:pStyle w:val="Caption"/>
+      </w:pPr>
+      <w:r>
+        <w:t xml:space="preserve">Fig. </w:t>
+      </w:r>
+      <w:fldSimple w:instr=" SEQ Fig. \* ARABIC ">
+        <w:r>
+          <w:rPr>
+            <w:noProof/>
+          </w:rPr>
+          <w:t>2</w:t>
+        </w:r>
+      </w:fldSimple>
+      <w:r>
+        <w:t xml:space="preserve"> Basic loop of a Finite State Machine</w:t>
+      </w:r>
+      <w:r>
+        <w:br w:type="page"/>
+      </w:r>
+    </w:p>
+    <w:p/>
+    <w:p>
+      <w:pPr>
+        <w:pStyle w:val="Heading2"/>
+      </w:pPr>
+      <w:bookmarkStart w:id="5" w:name="_Toc133427300"/>
+      <w:r>
+        <w:t>Behaviour Trees</w:t>
+      </w:r>
+      <w:bookmarkEnd w:id="5"/>
+    </w:p>
+    <w:p>
+      <w:r>
+        <w:t xml:space="preserve">Another </w:t>
+      </w:r>
+      <w:r>
+        <w:t>artificial intelligence I would have liked to implement would have been a behaviour tree for an opponent. The architecture for one is there but the implementation of it never came to pass.</w:t>
+      </w:r>
+      <w:r>
+        <w:t xml:space="preserve"> Following another simple implementation of it, it would have been a more advanced version of the finite state machine’s actions. Instead of three simple actions it would have, the expanded AI with the behaviour tree would decide in real time what choices to make.</w:t>
+      </w:r>
+    </w:p>
+    <w:p>
+      <w:pPr>
+        <w:keepNext/>
+      </w:pPr>
+      <w:r>
+        <w:rPr>
+          <w:noProof/>
+        </w:rPr>
+        <w:drawing>
+          <wp:inline distT="0" distB="0" distL="0" distR="0" wp14:anchorId="3CE775F5" wp14:editId="31A507CA">
+            <wp:extent cx="5731510" cy="2262505"/>
+            <wp:effectExtent l="0" t="0" r="2540" b="4445"/>
+            <wp:docPr id="3" name="Picture 3"/>
+            <wp:cNvGraphicFramePr>
+              <a:graphicFrameLocks xmlns:a="http://schemas.openxmlformats.org/drawingml/2006/main" noChangeAspect="1"/>
+            </wp:cNvGraphicFramePr>
+            <a:graphic xmlns:a="http://schemas.openxmlformats.org/drawingml/2006/main">
+              <a:graphicData uri="http://schemas.openxmlformats.org/drawingml/2006/picture">
+                <pic:pic xmlns:pic="http://schemas.openxmlformats.org/drawingml/2006/picture">
+                  <pic:nvPicPr>
+                    <pic:cNvPr id="1" name=""/>
+                    <pic:cNvPicPr/>
+                  </pic:nvPicPr>
+                  <pic:blipFill>
+                    <a:blip r:embed="rId14"/>
+                    <a:stretch>
+                      <a:fillRect/>
+                    </a:stretch>
+                  </pic:blipFill>
+                  <pic:spPr>
+                    <a:xfrm>
+                      <a:off x="0" y="0"/>
+                      <a:ext cx="5731510" cy="2262505"/>
+                    </a:xfrm>
+                    <a:prstGeom prst="rect">
+                      <a:avLst/>
+                    </a:prstGeom>
+                  </pic:spPr>
+                </pic:pic>
+              </a:graphicData>
+            </a:graphic>
+          </wp:inline>
+        </w:drawing>
+      </w:r>
+    </w:p>
+    <w:p>
+      <w:pPr>
+        <w:pStyle w:val="Caption"/>
+      </w:pPr>
+      <w:r>
+        <w:t xml:space="preserve">Fig. </w:t>
+      </w:r>
+      <w:fldSimple w:instr=" SEQ Fig. \* ARABIC ">
+        <w:r>
+          <w:rPr>
+            <w:noProof/>
+          </w:rPr>
+          <w:t>3</w:t>
+        </w:r>
+      </w:fldSimple>
+      <w:r>
+        <w:t xml:space="preserve"> Proposed Behaviour Tree Structure</w:t>
+      </w:r>
+    </w:p>
+    <w:p>
+      <w:r>
+        <w:t xml:space="preserve">The idea for the behaviour tree is meant to use the data it has to act on. Going through the nodes, </w:t>
+      </w:r>
+      <w:r>
+        <w:t>there are two main choices it has. It can either produce more units or send a group of units towards a location.</w:t>
+      </w:r>
+      <w:r>
+        <w:t xml:space="preserve"> Similar to the other AIs in terms of actions but with the behaviour tree, it can be expanded upon.</w:t>
+      </w:r>
+      <w:r>
+        <w:t xml:space="preserve"> The current architecture used for the behaviour tree was based on this tutorial</w:t>
+      </w:r>
+      <w:r>
+        <w:t xml:space="preserve"> </w:t>
+      </w:r>
+      <w:r>
+        <w:fldChar w:fldCharType="begin"/>
+      </w:r>
+      <w:r>
+        <w:instrText xml:space="preserve"> ADDIN ZOTERO_ITEM CSL_CITATION {"citationID":"CRhFKUsn","properties":{"formattedCitation":"(Stacey 2020)","plainCitation":"(Stacey 2020)","noteIndex":0},"citationItems":[{"id":48,"uris":["http://zotero.org/users/local/8L8fhjtQ/items/DIWMKAMX"],"itemData":{"id":48,"type":"post-weblog","abstract":"20 minutes Write an AI that will pick up all objects in the scene by navigating to random way points. Gain fundamental knowledge of how a behavior tree works by creating foundational nodes that can be reused in all your future projects.","container-title":"GameDev Resources","language":"en-US","title":"Get started with Behavior Trees","URL":"https://gamedev-resources.com/get-started-with-behavior-trees/","author":[{"family":"Stacey","given":""}],"accessed":{"date-parts":[["2023",4,26]]},"issued":{"date-parts":[["2020",11,16]]}}}],"schema":"https://github.com/citation-style-language/schema/raw/master/csl-citation.json"} </w:instrText>
+      </w:r>
+      <w:r>
+        <w:fldChar w:fldCharType="separate"/>
+      </w:r>
+      <w:r>
+        <w:t>(Stacey 2020)</w:t>
+      </w:r>
+      <w:r>
+        <w:fldChar w:fldCharType="end"/>
+      </w:r>
+      <w:r>
+        <w:t>.</w:t>
+      </w:r>
+    </w:p>
+    <w:p>
+      <w:pPr>
+        <w:pStyle w:val="Heading1"/>
+      </w:pPr>
+      <w:bookmarkStart w:id="6" w:name="_Toc133427301"/>
+      <w:r>
+        <w:t>Formations and Grouping</w:t>
+      </w:r>
+      <w:bookmarkEnd w:id="6"/>
+    </w:p>
+    <w:p>
+      <w:r>
+        <w:t xml:space="preserve">Based on </w:t>
+      </w:r>
+      <w:proofErr w:type="spellStart"/>
+      <w:r>
+        <w:t>EezehDev</w:t>
+      </w:r>
+      <w:r>
+        <w:t>’s</w:t>
+      </w:r>
+      <w:proofErr w:type="spellEnd"/>
+      <w:r>
+        <w:t xml:space="preserve"> Co-ordinated Formation movement code </w:t>
+      </w:r>
+      <w:r>
+        <w:fldChar w:fldCharType="begin"/>
+      </w:r>
+      <w:r>
+        <w:instrText xml:space="preserve"> ADDIN ZOTERO_ITEM CSL_CITATION {"citationID":"TCfB7nOc","properties":{"formattedCitation":"(Moor 2023)","plainCitation":"(Moor 2023)","noteIndex":0},"citationItems":[{"id":45,"uris":["http://zotero.org/users/local/8L8fhjtQ/items/JR3PQUYS"],"itemData":{"id":45,"type":"software","abstract":"Research project on coordinated movement of AI made with Unity.","genre":"ShaderLab","license":"MIT","note":"original-date: 2020-12-28T09:37:11Z","source":"GitHub","title":"Coordinated Group Movement (AI-Formations)","URL":"https://github.com/EezehDev/AI-Formations","author":[{"family":"Moor","given":"Wouter De"}],"accessed":{"date-parts":[["2023",4,26]]},"issued":{"date-parts":[["2023",4,10]]}}}],"schema":"https://github.com/citation-style-language/schema/raw/master/csl-citation.json"} </w:instrText>
+      </w:r>
+      <w:r>
+        <w:fldChar w:fldCharType="separate"/>
+      </w:r>
+      <w:r>
+        <w:t>(Moor 2023)</w:t>
+      </w:r>
+      <w:r>
+        <w:fldChar w:fldCharType="end"/>
+      </w:r>
+      <w:r>
+        <w:t>, upon a grouping of a selection of units. The game spawns a group leader prefab that creates formation points for the units to go towards. It is dynamically adjusted based on the number of units in the selection.</w:t>
+      </w:r>
+      <w:r>
+        <w:t xml:space="preserve"> If a unit were to die then the formation shrinks and expands if more units are added to it.</w:t>
+      </w:r>
+    </w:p>
+    <w:p>
+      <w:r>
+        <w:t>Currently there is only the line formation available to the player.</w:t>
+      </w:r>
+      <w:r>
+        <w:t xml:space="preserve"> Though more types of formations were planned, due to time constraints, only one was available</w:t>
+      </w:r>
+      <w:r>
+        <w:t xml:space="preserve"> for use</w:t>
+      </w:r>
+      <w:r>
+        <w:t>.</w:t>
+      </w:r>
+    </w:p>
+    <w:p>
+      <w:pPr>
+        <w:spacing w:after="0" w:line="240" w:lineRule="auto"/>
+      </w:pPr>
+      <w:r>
+        <w:br w:type="page"/>
+      </w:r>
+    </w:p>
+    <w:p/>
+    <w:p>
+      <w:pPr>
+        <w:pStyle w:val="Heading1"/>
+      </w:pPr>
+      <w:bookmarkStart w:id="7" w:name="_Toc133427302"/>
+      <w:r>
+        <w:t>Base Units</w:t>
+      </w:r>
+      <w:bookmarkEnd w:id="7"/>
+    </w:p>
+    <w:p>
+      <w:r>
+        <w:t>The base unit is the basis of all derivatives of units. Currently there is the trooper class which inherits from it.</w:t>
+      </w:r>
+      <w:r>
+        <w:t xml:space="preserve"> Due to the need for customizing the unit’s navigation, most of the </w:t>
+      </w:r>
+      <w:r>
+        <w:t>code is</w:t>
+      </w:r>
+      <w:r>
+        <w:t xml:space="preserve"> </w:t>
+      </w:r>
+      <w:r>
+        <w:t>overridden to make it work the way I needed it to.</w:t>
+      </w:r>
+      <w:r>
+        <w:t xml:space="preserve"> It is broken into three main components that make up the game object.</w:t>
+      </w:r>
+    </w:p>
+    <w:p>
+      <w:pPr>
+        <w:pStyle w:val="Heading2"/>
+      </w:pPr>
+      <w:bookmarkStart w:id="8" w:name="_Toc133427303"/>
+      <w:r>
+        <w:t>Navigation</w:t>
+      </w:r>
+      <w:bookmarkEnd w:id="8"/>
+    </w:p>
+    <w:p>
+      <w:pPr>
+        <w:rPr>
+          <w:lang w:val="en-US"/>
+        </w:rPr>
+      </w:pPr>
+      <w:r>
+        <w:rPr>
+          <w:lang w:val="en-US"/>
+        </w:rPr>
+        <w:t xml:space="preserve">Rotation, movement, and speed is augmented in a way that </w:t>
+      </w:r>
+      <w:r>
+        <w:rPr>
+          <w:lang w:val="en-US"/>
+        </w:rPr>
+        <w:t>overrides</w:t>
+      </w:r>
+      <w:r>
+        <w:rPr>
+          <w:lang w:val="en-US"/>
+        </w:rPr>
+        <w:t xml:space="preserve"> most of the original navigation mesh’s work. It’s replaced with custom code that is tailored towards moving the unit towards a location</w:t>
+      </w:r>
+      <w:r>
+        <w:rPr>
+          <w:lang w:val="en-US"/>
+        </w:rPr>
+        <w:t>.</w:t>
+      </w:r>
+      <w:r>
+        <w:rPr>
+          <w:lang w:val="en-US"/>
+        </w:rPr>
+        <w:t xml:space="preserve"> </w:t>
+      </w:r>
+      <w:r>
+        <w:rPr>
+          <w:lang w:val="en-US"/>
+        </w:rPr>
+        <w:t>Once it takes a destination it simply moves in the direction and uses nav-mesh’s A star pathfinding to get towards its location.</w:t>
+      </w:r>
+    </w:p>
+    <w:p>
+      <w:pPr>
+        <w:rPr>
+          <w:lang w:val="en-US"/>
+        </w:rPr>
+      </w:pPr>
+    </w:p>
+    <w:p>
+      <w:pPr>
+        <w:pStyle w:val="Heading2"/>
+        <w:rPr>
+          <w:lang w:val="en-US"/>
+        </w:rPr>
+      </w:pPr>
+      <w:bookmarkStart w:id="9" w:name="_Toc133427304"/>
+      <w:r>
+        <w:rPr>
+          <w:lang w:val="en-US"/>
+        </w:rPr>
+        <w:t>Field of View</w:t>
+      </w:r>
+      <w:bookmarkEnd w:id="9"/>
+    </w:p>
+    <w:p>
+      <w:pPr>
+        <w:rPr>
+          <w:lang w:val="en-US"/>
+        </w:rPr>
+      </w:pPr>
+      <w:r>
+        <w:rPr>
+          <w:lang w:val="en-US"/>
+        </w:rPr>
+        <w:t xml:space="preserve">Its field of view is taken from a tutorial </w:t>
+      </w:r>
+      <w:r>
+        <w:rPr>
+          <w:lang w:val="en-US"/>
+        </w:rPr>
+        <w:fldChar w:fldCharType="begin"/>
+      </w:r>
+      <w:r>
+        <w:rPr>
+          <w:lang w:val="en-US"/>
+        </w:rPr>
+        <w:instrText xml:space="preserve"> ADDIN ZOTERO_ITEM CSL_CITATION {"citationID":"8LAdYZM9","properties":{"formattedCitation":"(Field of view visualisation (E01) 2015)","plainCitation":"(Field of view visualisation (E01) 2015)","noteIndex":0},"citationItems":[{"id":44,"uris":["http://zotero.org/users/local/8L8fhjtQ/items/GGSMGIPJ"],"itemData":{"id":44,"type":"motion_picture","abstract":"In this miniseries (2 episodes) we create a system to detect which targets are in our unit's field of view. This is useful for stealth games and the like.\n\nSource code + starting file:\nhttps://github.com/SebLague/Field-of-...\n\nSupport the creation of more tutorials:\nhttps://www.patreon.com/SebastianLague\nhttps://www.paypal.me/SebastianLague","dimensions":"22:31","source":"YouTube","title":"Field of view visualisation (E01)","URL":"https://www.youtube.com/watch?v=rQG9aUWarwE","director":[{"literal":"Sebastian Lague"}],"accessed":{"date-parts":[["2023",4,26]]},"issued":{"date-parts":[["2015",12,26]]}}}],"schema":"https://github.com/citation-style-language/schema/raw/master/csl-citation.json"} </w:instrText>
+      </w:r>
+      <w:r>
+        <w:rPr>
+          <w:lang w:val="en-US"/>
+        </w:rPr>
+        <w:fldChar w:fldCharType="separate"/>
+      </w:r>
+      <w:r>
+        <w:t>(Field of view visualisation (E01) 2015)</w:t>
+      </w:r>
+      <w:r>
+        <w:rPr>
+          <w:lang w:val="en-US"/>
+        </w:rPr>
+        <w:fldChar w:fldCharType="end"/>
+      </w:r>
+      <w:r>
+        <w:rPr>
+          <w:lang w:val="en-US"/>
+        </w:rPr>
+        <w:t xml:space="preserve"> that showcases what it can hit and what it can’t. Though the tutorial is made for a 3D game, I had to adapt some of the code to work in a 2D environment. It would scan for targets and shoot at the closest one.</w:t>
+      </w:r>
+      <w:r>
+        <w:rPr>
+          <w:lang w:val="en-US"/>
+        </w:rPr>
+        <w:t xml:space="preserve"> For the visual aspects of the field of view, it uses several ray casts that shoot off in all directions. Between two rays will have a mesh</w:t>
+      </w:r>
+      <w:r>
+        <w:rPr>
+          <w:lang w:val="en-US"/>
+        </w:rPr>
+        <w:t xml:space="preserve"> that dynamically shapes with obstacles around it.</w:t>
+      </w:r>
+    </w:p>
+    <w:p>
+      <w:pPr>
+        <w:keepNext/>
+        <w:jc w:val="center"/>
+      </w:pPr>
+      <w:r>
+        <w:rPr>
+          <w:sz w:val="18"/>
+          <w:lang w:val="en-US"/>
+        </w:rPr>
+        <w:drawing>
+          <wp:inline distT="0" distB="0" distL="0" distR="0" wp14:anchorId="4B664A07" wp14:editId="25258500">
+            <wp:extent cx="2834207" cy="2505130"/>
+            <wp:effectExtent l="0" t="0" r="4445" b="0"/>
+            <wp:docPr id="8" name="Picture 8"/>
+            <wp:cNvGraphicFramePr>
+              <a:graphicFrameLocks xmlns:a="http://schemas.openxmlformats.org/drawingml/2006/main" noChangeAspect="1"/>
+            </wp:cNvGraphicFramePr>
+            <a:graphic xmlns:a="http://schemas.openxmlformats.org/drawingml/2006/main">
+              <a:graphicData uri="http://schemas.openxmlformats.org/drawingml/2006/picture">
+                <pic:pic xmlns:pic="http://schemas.openxmlformats.org/drawingml/2006/picture">
+                  <pic:nvPicPr>
+                    <pic:cNvPr id="1" name=""/>
+                    <pic:cNvPicPr/>
+                  </pic:nvPicPr>
+                  <pic:blipFill>
+                    <a:blip r:embed="rId15"/>
+                    <a:stretch>
+                      <a:fillRect/>
+                    </a:stretch>
+                  </pic:blipFill>
+                  <pic:spPr>
+                    <a:xfrm>
+                      <a:off x="0" y="0"/>
+                      <a:ext cx="2846883" cy="2516334"/>
+                    </a:xfrm>
+                    <a:prstGeom prst="rect">
+                      <a:avLst/>
+                    </a:prstGeom>
+                  </pic:spPr>
+                </pic:pic>
+              </a:graphicData>
+            </a:graphic>
+          </wp:inline>
+        </w:drawing>
+      </w:r>
+    </w:p>
+    <w:p>
+      <w:pPr>
+        <w:pStyle w:val="Caption"/>
+        <w:jc w:val="center"/>
+        <w:rPr>
+          <w:lang w:val="en-US"/>
+        </w:rPr>
+      </w:pPr>
+      <w:r>
+        <w:t xml:space="preserve">Fig. </w:t>
+      </w:r>
+      <w:fldSimple w:instr=" SEQ Fig. \* ARABIC ">
+        <w:r>
+          <w:rPr>
+            <w:noProof/>
+          </w:rPr>
+          <w:t>4</w:t>
+        </w:r>
+      </w:fldSimple>
+      <w:r>
+        <w:t xml:space="preserve"> Filter mask and field of view</w:t>
+      </w:r>
+    </w:p>
+    <w:p>
+      <w:pPr>
+        <w:pStyle w:val="Heading2"/>
+        <w:rPr>
+          <w:lang w:val="en-US"/>
+        </w:rPr>
+      </w:pPr>
+      <w:bookmarkStart w:id="10" w:name="_Toc133427305"/>
+      <w:r>
+        <w:rPr>
+          <w:lang w:val="en-US"/>
+        </w:rPr>
+        <w:t>Shooting</w:t>
+      </w:r>
+      <w:bookmarkEnd w:id="10"/>
+    </w:p>
+    <w:p>
+      <w:pPr>
+        <w:rPr>
+          <w:lang w:val="en-US"/>
+        </w:rPr>
+      </w:pPr>
+      <w:r>
+        <w:rPr>
+          <w:lang w:val="en-US"/>
+        </w:rPr>
+        <w:t xml:space="preserve">The unit’s shooting code is tailored for the trooper unit where it fires a simple hit-scan and draws a line from the shooter towards the target. </w:t>
+      </w:r>
+      <w:r>
+        <w:rPr>
+          <w:lang w:val="en-US"/>
+        </w:rPr>
+        <w:t>Hitting another unit even if it’s your own unit will damage it. Neither an oversight nor a bug.</w:t>
+      </w:r>
+    </w:p>
+    <w:p>
+      <w:pPr>
+        <w:keepNext/>
+        <w:jc w:val="center"/>
+      </w:pPr>
+      <w:r>
+        <w:rPr>
+          <w:noProof/>
+          <w:lang w:val="en-US"/>
+        </w:rPr>
         <w:lastRenderedPageBreak/>
-        <w:t>Their actions on the other hand will</w:t>
-      </w:r>
-      <w:r>
-        <w:t xml:space="preserve"> depend on the training data fed to it. Using imitation learning, I would need to modify the selection method on selecting units to be using a different</w:t>
-      </w:r>
-    </w:p>
-    <w:p/>
-    <w:p/>
+        <w:drawing>
+          <wp:inline distT="0" distB="0" distL="0" distR="0" wp14:anchorId="61D1EFC8" wp14:editId="50C67B65">
+            <wp:extent cx="2150057" cy="3208888"/>
+            <wp:effectExtent l="0" t="0" r="3175" b="0"/>
+            <wp:docPr id="4" name="Picture 4"/>
+            <wp:cNvGraphicFramePr>
+              <a:graphicFrameLocks xmlns:a="http://schemas.openxmlformats.org/drawingml/2006/main" noChangeAspect="1"/>
+            </wp:cNvGraphicFramePr>
+            <a:graphic xmlns:a="http://schemas.openxmlformats.org/drawingml/2006/main">
+              <a:graphicData uri="http://schemas.openxmlformats.org/drawingml/2006/picture">
+                <pic:pic xmlns:pic="http://schemas.openxmlformats.org/drawingml/2006/picture">
+                  <pic:nvPicPr>
+                    <pic:cNvPr id="1" name=""/>
+                    <pic:cNvPicPr/>
+                  </pic:nvPicPr>
+                  <pic:blipFill>
+                    <a:blip r:embed="rId16"/>
+                    <a:stretch>
+                      <a:fillRect/>
+                    </a:stretch>
+                  </pic:blipFill>
+                  <pic:spPr>
+                    <a:xfrm>
+                      <a:off x="0" y="0"/>
+                      <a:ext cx="2156593" cy="3218643"/>
+                    </a:xfrm>
+                    <a:prstGeom prst="rect">
+                      <a:avLst/>
+                    </a:prstGeom>
+                  </pic:spPr>
+                </pic:pic>
+              </a:graphicData>
+            </a:graphic>
+          </wp:inline>
+        </w:drawing>
+      </w:r>
+    </w:p>
+    <w:p>
+      <w:pPr>
+        <w:pStyle w:val="Caption"/>
+        <w:jc w:val="center"/>
+        <w:rPr>
+          <w:lang w:val="en-US"/>
+        </w:rPr>
+      </w:pPr>
+      <w:r>
+        <w:t xml:space="preserve">Fig. </w:t>
+      </w:r>
+      <w:fldSimple w:instr=" SEQ Fig. \* ARABIC ">
+        <w:r>
+          <w:rPr>
+            <w:noProof/>
+          </w:rPr>
+          <w:t>5</w:t>
+        </w:r>
+      </w:fldSimple>
+      <w:r>
+        <w:t xml:space="preserve"> Trooper's Scripts</w:t>
+      </w:r>
+    </w:p>
+    <w:p>
+      <w:pPr>
+        <w:pStyle w:val="Heading1"/>
+        <w:rPr>
+          <w:lang w:val="en-US"/>
+        </w:rPr>
+      </w:pPr>
+      <w:bookmarkStart w:id="11" w:name="_Toc133427306"/>
+      <w:r>
+        <w:rPr>
+          <w:lang w:val="en-US"/>
+        </w:rPr>
+        <w:t xml:space="preserve">Control Points and </w:t>
+      </w:r>
+      <w:r>
+        <w:rPr>
+          <w:lang w:val="en-US"/>
+        </w:rPr>
+        <w:t>Resource</w:t>
+      </w:r>
+      <w:r>
+        <w:rPr>
+          <w:lang w:val="en-US"/>
+        </w:rPr>
+        <w:t xml:space="preserve"> Points</w:t>
+      </w:r>
+      <w:bookmarkEnd w:id="11"/>
+    </w:p>
+    <w:p>
+      <w:pPr>
+        <w:rPr>
+          <w:lang w:val="en-US"/>
+        </w:rPr>
+      </w:pPr>
+      <w:r>
+        <w:rPr>
+          <w:lang w:val="en-US"/>
+        </w:rPr>
+        <w:t>The main objective of both teams is to capture and hold these objectives to generate either score or resources.</w:t>
+      </w:r>
+      <w:r>
+        <w:rPr>
+          <w:lang w:val="en-US"/>
+        </w:rPr>
+        <w:t xml:space="preserve"> Again, taking elements of it from a tutorial, I had to modify it so that the code would work the way I needed it to. Having the points be either circles or squares to distinguish their role they had.</w:t>
+      </w:r>
+    </w:p>
+    <w:p>
+      <w:pPr>
+        <w:rPr>
+          <w:lang w:val="en-US"/>
+        </w:rPr>
+      </w:pPr>
+      <w:r>
+        <w:rPr>
+          <w:lang w:val="en-US"/>
+        </w:rPr>
+        <w:t>Logic for the capture points required some thought put into it. Various scenarios would have to be consider for it to be fully functional. Although as it currently stands, they fulfill their function, there’s still more polish I would have liked to have done.</w:t>
+      </w:r>
+    </w:p>
+    <w:p>
+      <w:pPr>
+        <w:rPr>
+          <w:lang w:val="en-US"/>
+        </w:rPr>
+      </w:pPr>
+      <w:r>
+        <w:rPr>
+          <w:lang w:val="en-US"/>
+        </w:rPr>
+        <w:t xml:space="preserve">The scenarios in which the capture points had to be considered. Is the player currently capturing the point, have they left the point and is now being taken over by an enemy unit, are both teams contesting the capture point, etc. These had to be </w:t>
+      </w:r>
+      <w:r>
+        <w:rPr>
+          <w:lang w:val="en-US"/>
+        </w:rPr>
+        <w:t>considered</w:t>
+      </w:r>
+      <w:r>
+        <w:rPr>
+          <w:lang w:val="en-US"/>
+        </w:rPr>
+        <w:t xml:space="preserve"> in order for it to work more naturally, akin to other games which have control points.</w:t>
+      </w:r>
+    </w:p>
+    <w:p>
+      <w:pPr>
+        <w:pStyle w:val="Heading1"/>
+        <w:rPr>
+          <w:lang w:val="en-US"/>
+        </w:rPr>
+      </w:pPr>
+      <w:bookmarkStart w:id="12" w:name="_Toc133427307"/>
+      <w:r>
+        <w:rPr>
+          <w:lang w:val="en-US"/>
+        </w:rPr>
+        <w:t>User Interface</w:t>
+      </w:r>
+      <w:bookmarkEnd w:id="12"/>
+    </w:p>
+    <w:p>
+      <w:pPr>
+        <w:rPr>
+          <w:lang w:val="en-US"/>
+        </w:rPr>
+      </w:pPr>
+      <w:r>
+        <w:rPr>
+          <w:lang w:val="en-US"/>
+        </w:rPr>
+        <w:t>For the user interface, the information that a player would need is as follows:</w:t>
+      </w:r>
+    </w:p>
+    <w:p>
+      <w:pPr>
+        <w:pStyle w:val="ListParagraph"/>
+        <w:numPr>
+          <w:ilvl w:val="0"/>
+          <w:numId w:val="17"/>
+        </w:numPr>
+        <w:rPr>
+          <w:lang w:val="en-US"/>
+        </w:rPr>
+      </w:pPr>
+      <w:r>
+        <w:rPr>
+          <w:lang w:val="en-US"/>
+        </w:rPr>
+        <w:t>Current team scores</w:t>
+      </w:r>
+    </w:p>
+    <w:p>
+      <w:pPr>
+        <w:pStyle w:val="ListParagraph"/>
+        <w:numPr>
+          <w:ilvl w:val="0"/>
+          <w:numId w:val="17"/>
+        </w:numPr>
+        <w:rPr>
+          <w:lang w:val="en-US"/>
+        </w:rPr>
+      </w:pPr>
+      <w:r>
+        <w:rPr>
+          <w:lang w:val="en-US"/>
+        </w:rPr>
+        <w:t>Resource count</w:t>
+      </w:r>
+    </w:p>
+    <w:p>
+      <w:pPr>
+        <w:pStyle w:val="ListParagraph"/>
+        <w:numPr>
+          <w:ilvl w:val="0"/>
+          <w:numId w:val="17"/>
+        </w:numPr>
+        <w:rPr>
+          <w:lang w:val="en-US"/>
+        </w:rPr>
+      </w:pPr>
+      <w:r>
+        <w:rPr>
+          <w:lang w:val="en-US"/>
+        </w:rPr>
+        <w:t>Capture point status</w:t>
+      </w:r>
+    </w:p>
+    <w:p>
+      <w:pPr>
+        <w:pStyle w:val="ListParagraph"/>
+        <w:numPr>
+          <w:ilvl w:val="0"/>
+          <w:numId w:val="17"/>
+        </w:numPr>
+        <w:rPr>
+          <w:lang w:val="en-US"/>
+        </w:rPr>
+      </w:pPr>
+      <w:r>
+        <w:rPr>
+          <w:lang w:val="en-US"/>
+        </w:rPr>
+        <w:t>Game time</w:t>
+      </w:r>
+    </w:p>
+    <w:p>
+      <w:pPr>
+        <w:rPr>
+          <w:lang w:val="en-US"/>
+        </w:rPr>
+      </w:pPr>
+      <w:r>
+        <w:rPr>
+          <w:lang w:val="en-US"/>
+        </w:rPr>
+        <w:t>The interface itself wasn’t all too impressive. Simple images on the top of the screen gave way the current status of the various capture points, text that indicated the resource/score points of either team among other things listed above.</w:t>
+      </w:r>
+    </w:p>
+    <w:p>
+      <w:pPr>
+        <w:keepNext/>
+      </w:pPr>
+      <w:r>
+        <w:rPr>
+          <w:noProof/>
+          <w:lang w:val="en-US"/>
+        </w:rPr>
+        <w:lastRenderedPageBreak/>
+        <w:drawing>
+          <wp:inline distT="0" distB="0" distL="0" distR="0" wp14:anchorId="5BA38C08" wp14:editId="2C3FF81B">
+            <wp:extent cx="5731510" cy="1056640"/>
+            <wp:effectExtent l="0" t="0" r="2540" b="0"/>
+            <wp:docPr id="5" name="Picture 5"/>
+            <wp:cNvGraphicFramePr>
+              <a:graphicFrameLocks xmlns:a="http://schemas.openxmlformats.org/drawingml/2006/main" noChangeAspect="1"/>
+            </wp:cNvGraphicFramePr>
+            <a:graphic xmlns:a="http://schemas.openxmlformats.org/drawingml/2006/main">
+              <a:graphicData uri="http://schemas.openxmlformats.org/drawingml/2006/picture">
+                <pic:pic xmlns:pic="http://schemas.openxmlformats.org/drawingml/2006/picture">
+                  <pic:nvPicPr>
+                    <pic:cNvPr id="1" name=""/>
+                    <pic:cNvPicPr/>
+                  </pic:nvPicPr>
+                  <pic:blipFill>
+                    <a:blip r:embed="rId17"/>
+                    <a:stretch>
+                      <a:fillRect/>
+                    </a:stretch>
+                  </pic:blipFill>
+                  <pic:spPr>
+                    <a:xfrm>
+                      <a:off x="0" y="0"/>
+                      <a:ext cx="5731510" cy="1056640"/>
+                    </a:xfrm>
+                    <a:prstGeom prst="rect">
+                      <a:avLst/>
+                    </a:prstGeom>
+                  </pic:spPr>
+                </pic:pic>
+              </a:graphicData>
+            </a:graphic>
+          </wp:inline>
+        </w:drawing>
+      </w:r>
+    </w:p>
+    <w:p>
+      <w:pPr>
+        <w:pStyle w:val="Caption"/>
+        <w:rPr>
+          <w:lang w:val="en-US"/>
+        </w:rPr>
+      </w:pPr>
+      <w:r>
+        <w:t xml:space="preserve">Fig. </w:t>
+      </w:r>
+      <w:fldSimple w:instr=" SEQ Fig. \* ARABIC ">
+        <w:r>
+          <w:rPr>
+            <w:noProof/>
+          </w:rPr>
+          <w:t>6</w:t>
+        </w:r>
+      </w:fldSimple>
+      <w:r>
+        <w:t xml:space="preserve"> Current in game UI</w:t>
+      </w:r>
+    </w:p>
+    <w:p>
+      <w:pPr>
+        <w:pStyle w:val="Heading1"/>
+        <w:rPr>
+          <w:lang w:val="en-US"/>
+        </w:rPr>
+      </w:pPr>
+      <w:bookmarkStart w:id="13" w:name="_Toc133427308"/>
+      <w:r>
+        <w:rPr>
+          <w:lang w:val="en-US"/>
+        </w:rPr>
+        <w:t>RTS Camera</w:t>
+      </w:r>
+      <w:bookmarkEnd w:id="13"/>
+    </w:p>
+    <w:p>
+      <w:pPr>
+        <w:rPr>
+          <w:lang w:val="en-US"/>
+        </w:rPr>
+      </w:pPr>
+      <w:r>
+        <w:rPr>
+          <w:lang w:val="en-US"/>
+        </w:rPr>
+        <w:t xml:space="preserve">The Real Time Strategy camera was what the player and by extension the machine learning agent could see. A simple script used for the movement scheme and controls were adopted. The </w:t>
+      </w:r>
+      <w:r>
+        <w:rPr>
+          <w:lang w:val="en-US"/>
+        </w:rPr>
+        <w:t xml:space="preserve">more pressing </w:t>
+      </w:r>
+      <w:r>
+        <w:rPr>
+          <w:lang w:val="en-US"/>
+        </w:rPr>
+        <w:t xml:space="preserve">part was unit selection and grouping. </w:t>
+      </w:r>
+      <w:r>
+        <w:rPr>
+          <w:lang w:val="en-US"/>
+        </w:rPr>
+        <w:t>I would be using unity’s overlap function to get all object within the selection area’s transform. For the player’s selection, it would take all colliders into consideration</w:t>
+      </w:r>
+      <w:r>
+        <w:rPr>
+          <w:lang w:val="en-US"/>
+        </w:rPr>
+        <w:t xml:space="preserve"> and group them up.</w:t>
+      </w:r>
+    </w:p>
+    <w:p>
+      <w:pPr>
+        <w:rPr>
+          <w:lang w:val="en-US"/>
+        </w:rPr>
+      </w:pPr>
+      <w:r>
+        <w:rPr>
+          <w:lang w:val="en-US"/>
+        </w:rPr>
+        <w:t>The camera also allows the users to zoom in and out of the map, allowing a wider awareness of the game.</w:t>
+      </w:r>
+    </w:p>
+    <w:p>
+      <w:pPr>
+        <w:rPr>
+          <w:lang w:val="en-US"/>
+        </w:rPr>
+      </w:pPr>
+    </w:p>
+    <w:p>
+      <w:pPr>
+        <w:pStyle w:val="Heading1"/>
+        <w:rPr>
+          <w:lang w:val="en-US"/>
+        </w:rPr>
+      </w:pPr>
+      <w:bookmarkStart w:id="14" w:name="_Toc133427309"/>
+      <w:r>
+        <w:rPr>
+          <w:lang w:val="en-US"/>
+        </w:rPr>
+        <w:t>Unit Spawning</w:t>
+      </w:r>
+      <w:bookmarkEnd w:id="14"/>
+    </w:p>
+    <w:p>
+      <w:pPr>
+        <w:rPr>
+          <w:lang w:val="en-US"/>
+        </w:rPr>
+      </w:pPr>
+      <w:r>
+        <w:rPr>
+          <w:lang w:val="en-US"/>
+        </w:rPr>
+        <w:t xml:space="preserve">There are two ways for the units to be spawned into the game. For the player they will be pressing a button that produces the unit after a timed delay, while the </w:t>
+      </w:r>
+      <w:r>
+        <w:rPr>
+          <w:lang w:val="en-US"/>
+        </w:rPr>
+        <w:t>AI at current has</w:t>
+      </w:r>
+      <w:bookmarkStart w:id="15" w:name="_GoBack"/>
+      <w:bookmarkEnd w:id="15"/>
+      <w:r>
+        <w:rPr>
+          <w:lang w:val="en-US"/>
+        </w:rPr>
+        <w:t xml:space="preserve"> their units spawned for them after a timed delay</w:t>
+      </w:r>
+      <w:r>
+        <w:rPr>
+          <w:lang w:val="en-US"/>
+        </w:rPr>
+        <w:t xml:space="preserve"> as well.</w:t>
+      </w:r>
+      <w:r>
+        <w:rPr>
+          <w:lang w:val="en-US"/>
+        </w:rPr>
+        <w:t xml:space="preserve"> They’re all spawned </w:t>
+      </w:r>
+      <w:r>
+        <w:rPr>
+          <w:lang w:val="en-US"/>
+        </w:rPr>
+        <w:t>with</w:t>
+      </w:r>
+      <w:r>
+        <w:rPr>
+          <w:lang w:val="en-US"/>
+        </w:rPr>
+        <w:t>in a designated corner for each player.</w:t>
+      </w:r>
+    </w:p>
+    <w:p>
+      <w:pPr>
+        <w:rPr>
+          <w:lang w:val="en-US"/>
+        </w:rPr>
+      </w:pPr>
+    </w:p>
+    <w:p>
+      <w:pPr>
+        <w:spacing w:after="0" w:line="240" w:lineRule="auto"/>
+        <w:rPr>
+          <w:lang w:val="en-US"/>
+        </w:rPr>
+      </w:pPr>
+      <w:r>
+        <w:rPr>
+          <w:lang w:val="en-US"/>
+        </w:rPr>
+        <w:br w:type="page"/>
+      </w:r>
+    </w:p>
+    <w:p>
+      <w:pPr>
+        <w:spacing w:after="0" w:line="240" w:lineRule="auto"/>
+        <w:rPr>
+          <w:lang w:val="en-US"/>
+        </w:rPr>
+      </w:pPr>
+    </w:p>
+    <w:p>
+      <w:pPr>
+        <w:pStyle w:val="Heading1"/>
+      </w:pPr>
+      <w:bookmarkStart w:id="16" w:name="_Toc133427310"/>
+      <w:r>
+        <w:t>References</w:t>
+      </w:r>
+      <w:bookmarkEnd w:id="16"/>
+    </w:p>
+    <w:p>
+      <w:pPr>
+        <w:pStyle w:val="Bibliography"/>
+      </w:pPr>
+      <w:r>
+        <w:rPr>
+          <w:rFonts w:eastAsia="Times New Roman"/>
+        </w:rPr>
+        <w:fldChar w:fldCharType="begin"/>
+      </w:r>
+      <w:r>
+        <w:rPr>
+          <w:rFonts w:eastAsia="Times New Roman"/>
+        </w:rPr>
+        <w:instrText xml:space="preserve"> ADDIN ZOTERO_BIBL {"uncited":[],"omitted":[],"custom":[]} CSL_BIBLIOGRAPHY </w:instrText>
+      </w:r>
+      <w:r>
+        <w:rPr>
+          <w:rFonts w:eastAsia="Times New Roman"/>
+        </w:rPr>
+        <w:fldChar w:fldCharType="separate"/>
+      </w:r>
+      <w:r>
+        <w:rPr>
+          <w:i/>
+          <w:iCs/>
+        </w:rPr>
+        <w:t>Field of view visualisation (E01)</w:t>
+      </w:r>
+      <w:r>
+        <w:t>. (2015). Available from: https://www.youtube.com/watch?v=rQG9aUWarwE [accessed 26 April 2023].</w:t>
+      </w:r>
+    </w:p>
+    <w:p>
+      <w:pPr>
+        <w:pStyle w:val="Bibliography"/>
+      </w:pPr>
+      <w:r>
+        <w:t>Moor, W.D. (2023). Coordinated Group Movement (AI-Formations)</w:t>
+      </w:r>
+      <w:proofErr w:type="gramStart"/>
+      <w:r>
+        <w:t>. ,</w:t>
+      </w:r>
+      <w:proofErr w:type="gramEnd"/>
+      <w:r>
+        <w:t xml:space="preserve"> 10 April 2023. Available from: https://github.com/EezehDev/AI-Formations [accessed 26 April 2023].</w:t>
+      </w:r>
+    </w:p>
+    <w:p>
+      <w:pPr>
+        <w:pStyle w:val="Bibliography"/>
+      </w:pPr>
+      <w:r>
+        <w:t xml:space="preserve">Stacey. (2020). Get started with </w:t>
+      </w:r>
+      <w:proofErr w:type="spellStart"/>
+      <w:r>
+        <w:t>Behavior</w:t>
+      </w:r>
+      <w:proofErr w:type="spellEnd"/>
+      <w:r>
+        <w:t xml:space="preserve"> Trees. </w:t>
+      </w:r>
+      <w:proofErr w:type="spellStart"/>
+      <w:r>
+        <w:rPr>
+          <w:i/>
+          <w:iCs/>
+        </w:rPr>
+        <w:t>GameDev</w:t>
+      </w:r>
+      <w:proofErr w:type="spellEnd"/>
+      <w:r>
+        <w:rPr>
+          <w:i/>
+          <w:iCs/>
+        </w:rPr>
+        <w:t xml:space="preserve"> Resources</w:t>
+      </w:r>
+      <w:r>
+        <w:t xml:space="preserve"> [online], 16 November 2020. Available from: https://gamedev-resources.com/get-started-with-behavior-trees/ [accessed 26 April 2023].</w:t>
+      </w:r>
+    </w:p>
+    <w:p>
+      <w:pPr>
+        <w:pStyle w:val="Bibliography"/>
+      </w:pPr>
+      <w:r>
+        <w:rPr>
+          <w:i/>
+          <w:iCs/>
+        </w:rPr>
+        <w:t>Unity ML-Agents Toolkit</w:t>
+      </w:r>
+      <w:r>
+        <w:t>. (2023)</w:t>
+      </w:r>
+      <w:proofErr w:type="gramStart"/>
+      <w:r>
+        <w:t>. ,</w:t>
+      </w:r>
+      <w:proofErr w:type="gramEnd"/>
+      <w:r>
+        <w:t xml:space="preserve"> 25 April 2023. Available from: https://github.com/Unity-Technologies/ml-agents [accessed 25 April 2023].</w:t>
+      </w:r>
+    </w:p>
+    <w:p>
+      <w:pPr>
+        <w:pStyle w:val="Bibliography"/>
+      </w:pPr>
+      <w:r>
+        <w:rPr>
+          <w:i/>
+          <w:iCs/>
+        </w:rPr>
+        <w:t>What are Neural Networks? | IBM</w:t>
+      </w:r>
+      <w:r>
+        <w:t>. Available from: https://www.ibm.com/topics/neural-networks [accessed 25 April 2023].</w:t>
+      </w:r>
+    </w:p>
     <w:p>
       <w:pPr>
         <w:rPr>
@@ -1064,14 +3932,13 @@
           <w:szCs w:val="24"/>
         </w:rPr>
       </w:pPr>
-    </w:p>
-    <w:p>
-      <w:pPr>
+      <w:r>
         <w:rPr>
           <w:rFonts w:eastAsia="Times New Roman"/>
           <w:szCs w:val="24"/>
         </w:rPr>
-      </w:pPr>
+        <w:fldChar w:fldCharType="end"/>
+      </w:r>
     </w:p>
     <w:p>
       <w:pPr>
@@ -1083,118 +3950,15 @@
     </w:p>
     <w:p>
       <w:pPr>
+        <w:jc w:val="right"/>
         <w:rPr>
           <w:rFonts w:eastAsia="Times New Roman"/>
           <w:szCs w:val="24"/>
         </w:rPr>
       </w:pPr>
     </w:p>
-    <w:p>
-      <w:pPr>
-        <w:rPr>
-          <w:rFonts w:eastAsia="Times New Roman"/>
-          <w:szCs w:val="24"/>
-        </w:rPr>
-      </w:pPr>
-    </w:p>
-    <w:p>
-      <w:pPr>
-        <w:pStyle w:val="Heading1"/>
-      </w:pPr>
-      <w:r>
-        <w:t>References</w:t>
-      </w:r>
-    </w:p>
-    <w:p>
-      <w:pPr>
-        <w:pStyle w:val="Bibliography"/>
-      </w:pPr>
-      <w:r>
-        <w:rPr>
-          <w:rFonts w:eastAsia="Times New Roman"/>
-        </w:rPr>
-        <w:fldChar w:fldCharType="begin"/>
-      </w:r>
-      <w:r>
-        <w:rPr>
-          <w:rFonts w:eastAsia="Times New Roman"/>
-        </w:rPr>
-        <w:instrText xml:space="preserve"> ADDIN ZOTERO_BIBL {"uncited":[],"omitted":[],"custom":[]} CSL_BIBLIOGRAPHY </w:instrText>
-      </w:r>
-      <w:r>
-        <w:rPr>
-          <w:rFonts w:eastAsia="Times New Roman"/>
-        </w:rPr>
-        <w:fldChar w:fldCharType="separate"/>
-      </w:r>
-      <w:r>
-        <w:rPr>
-          <w:i/>
-          <w:iCs/>
-        </w:rPr>
-        <w:t>Unity ML-Agents Toolkit</w:t>
-      </w:r>
-      <w:r>
-        <w:t>. (2023)</w:t>
-      </w:r>
-      <w:proofErr w:type="gramStart"/>
-      <w:r>
-        <w:t>. ,</w:t>
-      </w:r>
-      <w:proofErr w:type="gramEnd"/>
-      <w:r>
-        <w:t xml:space="preserve"> 25 April 2023. Available from: https://github.com/Unity-Technologies/ml-agents [accessed 25 April 2023].</w:t>
-      </w:r>
-    </w:p>
-    <w:p>
-      <w:pPr>
-        <w:pStyle w:val="Bibliography"/>
-      </w:pPr>
-      <w:r>
-        <w:rPr>
-          <w:i/>
-          <w:iCs/>
-        </w:rPr>
-        <w:t>What are Neural Networks? | IBM</w:t>
-      </w:r>
-      <w:r>
-        <w:t>. Available from: https://www.ibm.com/topics/neural-networks [accessed 25 April 2023].</w:t>
-      </w:r>
-    </w:p>
-    <w:p>
-      <w:pPr>
-        <w:rPr>
-          <w:rFonts w:eastAsia="Times New Roman"/>
-          <w:szCs w:val="24"/>
-        </w:rPr>
-      </w:pPr>
-      <w:r>
-        <w:rPr>
-          <w:rFonts w:eastAsia="Times New Roman"/>
-          <w:szCs w:val="24"/>
-        </w:rPr>
-        <w:fldChar w:fldCharType="end"/>
-      </w:r>
-    </w:p>
-    <w:p>
-      <w:pPr>
-        <w:rPr>
-          <w:rFonts w:eastAsia="Times New Roman"/>
-          <w:szCs w:val="24"/>
-        </w:rPr>
-      </w:pPr>
-    </w:p>
-    <w:p>
-      <w:pPr>
-        <w:jc w:val="right"/>
-        <w:rPr>
-          <w:rFonts w:eastAsia="Times New Roman"/>
-          <w:szCs w:val="24"/>
-        </w:rPr>
-      </w:pPr>
-    </w:p>
     <w:sectPr>
-      <w:footerReference w:type="default" r:id="rId13"/>
+      <w:footerReference w:type="default" r:id="rId18"/>
       <w:pgSz w:w="11906" w:h="16838"/>
       <w:pgMar w:top="1440" w:right="1440" w:bottom="1440" w:left="1440" w:header="708" w:footer="708" w:gutter="0"/>
       <w:pgNumType w:start="0"/>
@@ -1372,6 +4136,119 @@
 <file path=word/numbering.xml><?xml version="1.0" encoding="utf-8"?>
 <w:numbering xmlns:wpc="http://schemas.microsoft.com/office/word/2010/wordprocessingCanvas" xmlns:cx="http://schemas.microsoft.com/office/drawing/2014/chartex" xmlns:cx1="http://schemas.microsoft.com/office/drawing/2015/9/8/chartex" xmlns:cx2="http://schemas.microsoft.com/office/drawing/2015/10/21/chartex" xmlns:cx3="http://schemas.microsoft.com/office/drawing/2016/5/9/chartex" xmlns:cx4="http://schemas.microsoft.com/office/drawing/2016/5/10/chartex" xmlns:cx5="http://schemas.microsoft.com/office/drawing/2016/5/11/chartex" xmlns:cx6="http://schemas.microsoft.com/office/drawing/2016/5/12/chartex" xmlns:cx7="http://schemas.microsoft.com/office/drawing/2016/5/13/chartex" xmlns:cx8="http://schemas.microsoft.com/office/drawing/2016/5/14/chartex" xmlns:mc="http://schemas.openxmlformats.org/markup-compatibility/2006" xmlns:aink="http://schemas.microsoft.com/office/drawing/2016/ink" xmlns:am3d="http://schemas.microsoft.com/office/drawing/2017/model3d" xmlns:o="urn:schemas-microsoft-com:office:office" xmlns:r="http://schemas.openxmlformats.org/officeDocument/2006/relationships" xmlns:m="http://schemas.openxmlformats.org/officeDocument/2006/math" xmlns:v="urn:schemas-microsoft-com:vml" xmlns:wp14="http://schemas.microsoft.com/office/word/2010/wordprocessingDrawing" xmlns:wp="http://schemas.openxmlformats.org/drawingml/2006/wordprocessingDrawing" xmlns:w10="urn:schemas-microsoft-com:office:word" xmlns:w="http://schemas.openxmlformats.org/wordprocessingml/2006/main" xmlns:w14="http://schemas.microsoft.com/office/word/2010/wordml" xmlns:w15="http://schemas.microsoft.com/office/word/2012/wordml" xmlns:w16cid="http://schemas.microsoft.com/office/word/2016/wordml/cid" xmlns:w16se="http://schemas.microsoft.com/office/word/2015/wordml/symex" xmlns:wpg="http://schemas.microsoft.com/office/word/2010/wordprocessingGroup" xmlns:wpi="http://schemas.microsoft.com/office/word/2010/wordprocessingInk" xmlns:wne="http://schemas.microsoft.com/office/word/2006/wordml" xmlns:wps="http://schemas.microsoft.com/office/word/2010/wordprocessingShape" mc:Ignorable="w14 w15 w16se w16cid wp14">
   <w:abstractNum w:abstractNumId="0" w15:restartNumberingAfterBreak="0">
+    <w:nsid w:val="01FF4459"/>
+    <w:multiLevelType w:val="hybridMultilevel"/>
+    <w:tmpl w:val="B25E4D92"/>
+    <w:lvl w:ilvl="0" w:tplc="18090001">
+      <w:start w:val="1"/>
+      <w:numFmt w:val="bullet"/>
+      <w:lvlText w:val=""/>
+      <w:lvlJc w:val="left"/>
+      <w:pPr>
+        <w:ind w:left="720" w:hanging="360"/>
+      </w:pPr>
+      <w:rPr>
+        <w:rFonts w:ascii="Symbol" w:hAnsi="Symbol" w:hint="default"/>
+      </w:rPr>
+    </w:lvl>
+    <w:lvl w:ilvl="1" w:tplc="18090003" w:tentative="1">
+      <w:start w:val="1"/>
+      <w:numFmt w:val="bullet"/>
+      <w:lvlText w:val="o"/>
+      <w:lvlJc w:val="left"/>
+      <w:pPr>
+        <w:ind w:left="1440" w:hanging="360"/>
+      </w:pPr>
+      <w:rPr>
+        <w:rFonts w:ascii="Courier New" w:hAnsi="Courier New" w:cs="Courier New" w:hint="default"/>
+      </w:rPr>
+    </w:lvl>
+    <w:lvl w:ilvl="2" w:tplc="18090005" w:tentative="1">
+      <w:start w:val="1"/>
+      <w:numFmt w:val="bullet"/>
+      <w:lvlText w:val=""/>
+      <w:lvlJc w:val="left"/>
+      <w:pPr>
+        <w:ind w:left="2160" w:hanging="360"/>
+      </w:pPr>
+      <w:rPr>
+        <w:rFonts w:ascii="Wingdings" w:hAnsi="Wingdings" w:hint="default"/>
+      </w:rPr>
+    </w:lvl>
+    <w:lvl w:ilvl="3" w:tplc="18090001" w:tentative="1">
+      <w:start w:val="1"/>
+      <w:numFmt w:val="bullet"/>
+      <w:lvlText w:val=""/>
+      <w:lvlJc w:val="left"/>
+      <w:pPr>
+        <w:ind w:left="2880" w:hanging="360"/>
+      </w:pPr>
+      <w:rPr>
+        <w:rFonts w:ascii="Symbol" w:hAnsi="Symbol" w:hint="default"/>
+      </w:rPr>
+    </w:lvl>
+    <w:lvl w:ilvl="4" w:tplc="18090003" w:tentative="1">
+      <w:start w:val="1"/>
+      <w:numFmt w:val="bullet"/>
+      <w:lvlText w:val="o"/>
+      <w:lvlJc w:val="left"/>
+      <w:pPr>
+        <w:ind w:left="3600" w:hanging="360"/>
+      </w:pPr>
+      <w:rPr>
+        <w:rFonts w:ascii="Courier New" w:hAnsi="Courier New" w:cs="Courier New" w:hint="default"/>
+      </w:rPr>
+    </w:lvl>
+    <w:lvl w:ilvl="5" w:tplc="18090005" w:tentative="1">
+      <w:start w:val="1"/>
+      <w:numFmt w:val="bullet"/>
+      <w:lvlText w:val=""/>
+      <w:lvlJc w:val="left"/>
+      <w:pPr>
+        <w:ind w:left="4320" w:hanging="360"/>
+      </w:pPr>
+      <w:rPr>
+        <w:rFonts w:ascii="Wingdings" w:hAnsi="Wingdings" w:hint="default"/>
+      </w:rPr>
+    </w:lvl>
+    <w:lvl w:ilvl="6" w:tplc="18090001" w:tentative="1">
+      <w:start w:val="1"/>
+      <w:numFmt w:val="bullet"/>
+      <w:lvlText w:val=""/>
+      <w:lvlJc w:val="left"/>
+      <w:pPr>
+        <w:ind w:left="5040" w:hanging="360"/>
+      </w:pPr>
+      <w:rPr>
+        <w:rFonts w:ascii="Symbol" w:hAnsi="Symbol" w:hint="default"/>
+      </w:rPr>
+    </w:lvl>
+    <w:lvl w:ilvl="7" w:tplc="18090003" w:tentative="1">
+      <w:start w:val="1"/>
+      <w:numFmt w:val="bullet"/>
+      <w:lvlText w:val="o"/>
+      <w:lvlJc w:val="left"/>
+      <w:pPr>
+        <w:ind w:left="5760" w:hanging="360"/>
+      </w:pPr>
+      <w:rPr>
+        <w:rFonts w:ascii="Courier New" w:hAnsi="Courier New" w:cs="Courier New" w:hint="default"/>
+      </w:rPr>
+    </w:lvl>
+    <w:lvl w:ilvl="8" w:tplc="18090005" w:tentative="1">
+      <w:start w:val="1"/>
+      <w:numFmt w:val="bullet"/>
+      <w:lvlText w:val=""/>
+      <w:lvlJc w:val="left"/>
+      <w:pPr>
+        <w:ind w:left="6480" w:hanging="360"/>
+      </w:pPr>
+      <w:rPr>
+        <w:rFonts w:ascii="Wingdings" w:hAnsi="Wingdings" w:hint="default"/>
+      </w:rPr>
+    </w:lvl>
+  </w:abstractNum>
+  <w:abstractNum w:abstractNumId="1" w15:restartNumberingAfterBreak="0">
     <w:nsid w:val="0ADE0C5A"/>
     <w:multiLevelType w:val="hybridMultilevel"/>
     <w:tmpl w:val="04440EB0"/>
@@ -1484,7 +4361,7 @@
       </w:rPr>
     </w:lvl>
   </w:abstractNum>
-  <w:abstractNum w:abstractNumId="1" w15:restartNumberingAfterBreak="0">
+  <w:abstractNum w:abstractNumId="2" w15:restartNumberingAfterBreak="0">
     <w:nsid w:val="188B3C0F"/>
     <w:multiLevelType w:val="multilevel"/>
     <w:tmpl w:val="8CF4008C"/>
@@ -1633,7 +4510,7 @@
       </w:rPr>
     </w:lvl>
   </w:abstractNum>
-  <w:abstractNum w:abstractNumId="2" w15:restartNumberingAfterBreak="0">
+  <w:abstractNum w:abstractNumId="3" w15:restartNumberingAfterBreak="0">
     <w:nsid w:val="1969776D"/>
     <w:multiLevelType w:val="multilevel"/>
     <w:tmpl w:val="C24A115A"/>
@@ -1782,7 +4659,120 @@
       </w:rPr>
     </w:lvl>
   </w:abstractNum>
-  <w:abstractNum w:abstractNumId="3" w15:restartNumberingAfterBreak="0">
+  <w:abstractNum w:abstractNumId="4" w15:restartNumberingAfterBreak="0">
+    <w:nsid w:val="1A660061"/>
+    <w:multiLevelType w:val="hybridMultilevel"/>
+    <w:tmpl w:val="6630A398"/>
+    <w:lvl w:ilvl="0" w:tplc="18090001">
+      <w:start w:val="1"/>
+      <w:numFmt w:val="bullet"/>
+      <w:lvlText w:val=""/>
+      <w:lvlJc w:val="left"/>
+      <w:pPr>
+        <w:ind w:left="720" w:hanging="360"/>
+      </w:pPr>
+      <w:rPr>
+        <w:rFonts w:ascii="Symbol" w:hAnsi="Symbol" w:hint="default"/>
+      </w:rPr>
+    </w:lvl>
+    <w:lvl w:ilvl="1" w:tplc="18090003" w:tentative="1">
+      <w:start w:val="1"/>
+      <w:numFmt w:val="bullet"/>
+      <w:lvlText w:val="o"/>
+      <w:lvlJc w:val="left"/>
+      <w:pPr>
+        <w:ind w:left="1440" w:hanging="360"/>
+      </w:pPr>
+      <w:rPr>
+        <w:rFonts w:ascii="Courier New" w:hAnsi="Courier New" w:cs="Courier New" w:hint="default"/>
+      </w:rPr>
+    </w:lvl>
+    <w:lvl w:ilvl="2" w:tplc="18090005" w:tentative="1">
+      <w:start w:val="1"/>
+      <w:numFmt w:val="bullet"/>
+      <w:lvlText w:val=""/>
+      <w:lvlJc w:val="left"/>
+      <w:pPr>
+        <w:ind w:left="2160" w:hanging="360"/>
+      </w:pPr>
+      <w:rPr>
+        <w:rFonts w:ascii="Wingdings" w:hAnsi="Wingdings" w:hint="default"/>
+      </w:rPr>
+    </w:lvl>
+    <w:lvl w:ilvl="3" w:tplc="18090001" w:tentative="1">
+      <w:start w:val="1"/>
+      <w:numFmt w:val="bullet"/>
+      <w:lvlText w:val=""/>
+      <w:lvlJc w:val="left"/>
+      <w:pPr>
+        <w:ind w:left="2880" w:hanging="360"/>
+      </w:pPr>
+      <w:rPr>
+        <w:rFonts w:ascii="Symbol" w:hAnsi="Symbol" w:hint="default"/>
+      </w:rPr>
+    </w:lvl>
+    <w:lvl w:ilvl="4" w:tplc="18090003" w:tentative="1">
+      <w:start w:val="1"/>
+      <w:numFmt w:val="bullet"/>
+      <w:lvlText w:val="o"/>
+      <w:lvlJc w:val="left"/>
+      <w:pPr>
+        <w:ind w:left="3600" w:hanging="360"/>
+      </w:pPr>
+      <w:rPr>
+        <w:rFonts w:ascii="Courier New" w:hAnsi="Courier New" w:cs="Courier New" w:hint="default"/>
+      </w:rPr>
+    </w:lvl>
+    <w:lvl w:ilvl="5" w:tplc="18090005" w:tentative="1">
+      <w:start w:val="1"/>
+      <w:numFmt w:val="bullet"/>
+      <w:lvlText w:val=""/>
+      <w:lvlJc w:val="left"/>
+      <w:pPr>
+        <w:ind w:left="4320" w:hanging="360"/>
+      </w:pPr>
+      <w:rPr>
+        <w:rFonts w:ascii="Wingdings" w:hAnsi="Wingdings" w:hint="default"/>
+      </w:rPr>
+    </w:lvl>
+    <w:lvl w:ilvl="6" w:tplc="18090001" w:tentative="1">
+      <w:start w:val="1"/>
+      <w:numFmt w:val="bullet"/>
+      <w:lvlText w:val=""/>
+      <w:lvlJc w:val="left"/>
+      <w:pPr>
+        <w:ind w:left="5040" w:hanging="360"/>
+      </w:pPr>
+      <w:rPr>
+        <w:rFonts w:ascii="Symbol" w:hAnsi="Symbol" w:hint="default"/>
+      </w:rPr>
+    </w:lvl>
+    <w:lvl w:ilvl="7" w:tplc="18090003" w:tentative="1">
+      <w:start w:val="1"/>
+      <w:numFmt w:val="bullet"/>
+      <w:lvlText w:val="o"/>
+      <w:lvlJc w:val="left"/>
+      <w:pPr>
+        <w:ind w:left="5760" w:hanging="360"/>
+      </w:pPr>
+      <w:rPr>
+        <w:rFonts w:ascii="Courier New" w:hAnsi="Courier New" w:cs="Courier New" w:hint="default"/>
+      </w:rPr>
+    </w:lvl>
+    <w:lvl w:ilvl="8" w:tplc="18090005" w:tentative="1">
+      <w:start w:val="1"/>
+      <w:numFmt w:val="bullet"/>
+      <w:lvlText w:val=""/>
+      <w:lvlJc w:val="left"/>
+      <w:pPr>
+        <w:ind w:left="6480" w:hanging="360"/>
+      </w:pPr>
+      <w:rPr>
+        <w:rFonts w:ascii="Wingdings" w:hAnsi="Wingdings" w:hint="default"/>
+      </w:rPr>
+    </w:lvl>
+  </w:abstractNum>
+  <w:abstractNum w:abstractNumId="5" w15:restartNumberingAfterBreak="0">
     <w:nsid w:val="270E02DC"/>
     <w:multiLevelType w:val="multilevel"/>
     <w:tmpl w:val="E236DFDC"/>
@@ -1931,7 +4921,7 @@
       </w:rPr>
     </w:lvl>
   </w:abstractNum>
-  <w:abstractNum w:abstractNumId="4" w15:restartNumberingAfterBreak="0">
+  <w:abstractNum w:abstractNumId="6" w15:restartNumberingAfterBreak="0">
     <w:nsid w:val="2C1A1CE6"/>
     <w:multiLevelType w:val="multilevel"/>
     <w:tmpl w:val="BAC0F534"/>
@@ -2080,7 +5070,7 @@
       </w:rPr>
     </w:lvl>
   </w:abstractNum>
-  <w:abstractNum w:abstractNumId="5" w15:restartNumberingAfterBreak="0">
+  <w:abstractNum w:abstractNumId="7" w15:restartNumberingAfterBreak="0">
     <w:nsid w:val="3A726288"/>
     <w:multiLevelType w:val="multilevel"/>
     <w:tmpl w:val="A6520288"/>
@@ -2229,7 +5219,7 @@
       </w:rPr>
     </w:lvl>
   </w:abstractNum>
-  <w:abstractNum w:abstractNumId="6" w15:restartNumberingAfterBreak="0">
+  <w:abstractNum w:abstractNumId="8" w15:restartNumberingAfterBreak="0">
     <w:nsid w:val="3E481F8E"/>
     <w:multiLevelType w:val="multilevel"/>
     <w:tmpl w:val="BD9697B2"/>
@@ -2378,7 +5368,7 @@
       </w:rPr>
     </w:lvl>
   </w:abstractNum>
-  <w:abstractNum w:abstractNumId="7" w15:restartNumberingAfterBreak="0">
+  <w:abstractNum w:abstractNumId="9" w15:restartNumberingAfterBreak="0">
     <w:nsid w:val="3F3F18EB"/>
     <w:multiLevelType w:val="multilevel"/>
     <w:tmpl w:val="2D3E19D8"/>
@@ -2527,7 +5517,7 @@
       </w:rPr>
     </w:lvl>
   </w:abstractNum>
-  <w:abstractNum w:abstractNumId="8" w15:restartNumberingAfterBreak="0">
+  <w:abstractNum w:abstractNumId="10" w15:restartNumberingAfterBreak="0">
     <w:nsid w:val="41477993"/>
     <w:multiLevelType w:val="multilevel"/>
     <w:tmpl w:val="7EFE3D28"/>
@@ -2676,7 +5666,7 @@
       </w:rPr>
     </w:lvl>
   </w:abstractNum>
-  <w:abstractNum w:abstractNumId="9" w15:restartNumberingAfterBreak="0">
+  <w:abstractNum w:abstractNumId="11" w15:restartNumberingAfterBreak="0">
     <w:nsid w:val="48C1466A"/>
     <w:multiLevelType w:val="hybridMultilevel"/>
     <w:tmpl w:val="2B722B16"/>
@@ -2762,7 +5752,7 @@
       </w:pPr>
     </w:lvl>
   </w:abstractNum>
-  <w:abstractNum w:abstractNumId="10" w15:restartNumberingAfterBreak="0">
+  <w:abstractNum w:abstractNumId="12" w15:restartNumberingAfterBreak="0">
     <w:nsid w:val="494A585B"/>
     <w:multiLevelType w:val="hybridMultilevel"/>
     <w:tmpl w:val="B30A286C"/>
@@ -2875,7 +5865,93 @@
       </w:rPr>
     </w:lvl>
   </w:abstractNum>
-  <w:abstractNum w:abstractNumId="11" w15:restartNumberingAfterBreak="0">
+  <w:abstractNum w:abstractNumId="13" w15:restartNumberingAfterBreak="0">
+    <w:nsid w:val="54EB05A8"/>
+    <w:multiLevelType w:val="hybridMultilevel"/>
+    <w:tmpl w:val="6136C98E"/>
+    <w:lvl w:ilvl="0" w:tplc="18090017">
+      <w:start w:val="1"/>
+      <w:numFmt w:val="lowerLetter"/>
+      <w:lvlText w:val="%1)"/>
+      <w:lvlJc w:val="left"/>
+      <w:pPr>
+        <w:ind w:left="720" w:hanging="360"/>
+      </w:pPr>
+    </w:lvl>
+    <w:lvl w:ilvl="1" w:tplc="18090019" w:tentative="1">
+      <w:start w:val="1"/>
+      <w:numFmt w:val="lowerLetter"/>
+      <w:lvlText w:val="%2."/>
+      <w:lvlJc w:val="left"/>
+      <w:pPr>
+        <w:ind w:left="1440" w:hanging="360"/>
+      </w:pPr>
+    </w:lvl>
+    <w:lvl w:ilvl="2" w:tplc="1809001B" w:tentative="1">
+      <w:start w:val="1"/>
+      <w:numFmt w:val="lowerRoman"/>
+      <w:lvlText w:val="%3."/>
+      <w:lvlJc w:val="right"/>
+      <w:pPr>
+        <w:ind w:left="2160" w:hanging="180"/>
+      </w:pPr>
+    </w:lvl>
+    <w:lvl w:ilvl="3" w:tplc="1809000F" w:tentative="1">
+      <w:start w:val="1"/>
+      <w:numFmt w:val="decimal"/>
+      <w:lvlText w:val="%4."/>
+      <w:lvlJc w:val="left"/>
+      <w:pPr>
+        <w:ind w:left="2880" w:hanging="360"/>
+      </w:pPr>
+    </w:lvl>
+    <w:lvl w:ilvl="4" w:tplc="18090019" w:tentative="1">
+      <w:start w:val="1"/>
+      <w:numFmt w:val="lowerLetter"/>
+      <w:lvlText w:val="%5."/>
+      <w:lvlJc w:val="left"/>
+      <w:pPr>
+        <w:ind w:left="3600" w:hanging="360"/>
+      </w:pPr>
+    </w:lvl>
+    <w:lvl w:ilvl="5" w:tplc="1809001B" w:tentative="1">
+      <w:start w:val="1"/>
+      <w:numFmt w:val="lowerRoman"/>
+      <w:lvlText w:val="%6."/>
+      <w:lvlJc w:val="right"/>
+      <w:pPr>
+        <w:ind w:left="4320" w:hanging="180"/>
+      </w:pPr>
+    </w:lvl>
+    <w:lvl w:ilvl="6" w:tplc="1809000F" w:tentative="1">
+      <w:start w:val="1"/>
+      <w:numFmt w:val="decimal"/>
+      <w:lvlText w:val="%7."/>
+      <w:lvlJc w:val="left"/>
+      <w:pPr>
+        <w:ind w:left="5040" w:hanging="360"/>
+      </w:pPr>
+    </w:lvl>
+    <w:lvl w:ilvl="7" w:tplc="18090019" w:tentative="1">
+      <w:start w:val="1"/>
+      <w:numFmt w:val="lowerLetter"/>
+      <w:lvlText w:val="%8."/>
+      <w:lvlJc w:val="left"/>
+      <w:pPr>
+        <w:ind w:left="5760" w:hanging="360"/>
+      </w:pPr>
+    </w:lvl>
+    <w:lvl w:ilvl="8" w:tplc="1809001B" w:tentative="1">
+      <w:start w:val="1"/>
+      <w:numFmt w:val="lowerRoman"/>
+      <w:lvlText w:val="%9."/>
+      <w:lvlJc w:val="right"/>
+      <w:pPr>
+        <w:ind w:left="6480" w:hanging="180"/>
+      </w:pPr>
+    </w:lvl>
+  </w:abstractNum>
+  <w:abstractNum w:abstractNumId="14" w15:restartNumberingAfterBreak="0">
     <w:nsid w:val="5EA53BDE"/>
     <w:multiLevelType w:val="multilevel"/>
     <w:tmpl w:val="E4504F12"/>
@@ -3024,7 +6100,7 @@
       </w:rPr>
     </w:lvl>
   </w:abstractNum>
-  <w:abstractNum w:abstractNumId="12" w15:restartNumberingAfterBreak="0">
+  <w:abstractNum w:abstractNumId="15" w15:restartNumberingAfterBreak="0">
     <w:nsid w:val="62E37CC6"/>
     <w:multiLevelType w:val="multilevel"/>
     <w:tmpl w:val="02583AB6"/>
@@ -3164,7 +6240,7 @@
       </w:rPr>
     </w:lvl>
   </w:abstractNum>
-  <w:abstractNum w:abstractNumId="13" w15:restartNumberingAfterBreak="0">
+  <w:abstractNum w:abstractNumId="16" w15:restartNumberingAfterBreak="0">
     <w:nsid w:val="638B1BF4"/>
     <w:multiLevelType w:val="multilevel"/>
     <w:tmpl w:val="273A3D06"/>
@@ -3313,7 +6389,7 @@
       </w:rPr>
     </w:lvl>
   </w:abstractNum>
-  <w:abstractNum w:abstractNumId="14" w15:restartNumberingAfterBreak="0">
+  <w:abstractNum w:abstractNumId="17" w15:restartNumberingAfterBreak="0">
     <w:nsid w:val="74967EE5"/>
     <w:multiLevelType w:val="multilevel"/>
     <w:tmpl w:val="C1B26516"/>
@@ -3462,7 +6538,7 @@
       </w:rPr>
     </w:lvl>
   </w:abstractNum>
-  <w:abstractNum w:abstractNumId="15" w15:restartNumberingAfterBreak="0">
+  <w:abstractNum w:abstractNumId="18" w15:restartNumberingAfterBreak="0">
     <w:nsid w:val="77442F0A"/>
     <w:multiLevelType w:val="hybridMultilevel"/>
     <w:tmpl w:val="7E38AE3E"/>
@@ -3576,52 +6652,61 @@
     </w:lvl>
   </w:abstractNum>
   <w:num w:numId="1">
+    <w:abstractNumId w:val="8"/>
+  </w:num>
+  <w:num w:numId="2">
+    <w:abstractNumId w:val="3"/>
+  </w:num>
+  <w:num w:numId="3">
+    <w:abstractNumId w:val="2"/>
+  </w:num>
+  <w:num w:numId="4">
+    <w:abstractNumId w:val="5"/>
+  </w:num>
+  <w:num w:numId="5">
+    <w:abstractNumId w:val="14"/>
+  </w:num>
+  <w:num w:numId="6">
+    <w:abstractNumId w:val="17"/>
+  </w:num>
+  <w:num w:numId="7">
     <w:abstractNumId w:val="6"/>
   </w:num>
-  <w:num w:numId="2">
-    <w:abstractNumId w:val="2"/>
+  <w:num w:numId="8">
+    <w:abstractNumId w:val="7"/>
   </w:num>
-  <w:num w:numId="3">
+  <w:num w:numId="9">
+    <w:abstractNumId w:val="9"/>
+  </w:num>
+  <w:num w:numId="10">
+    <w:abstractNumId w:val="16"/>
+  </w:num>
+  <w:num w:numId="11">
+    <w:abstractNumId w:val="10"/>
+  </w:num>
+  <w:num w:numId="12">
+    <w:abstractNumId w:val="15"/>
+  </w:num>
+  <w:num w:numId="13">
+    <w:abstractNumId w:val="11"/>
+  </w:num>
+  <w:num w:numId="14">
     <w:abstractNumId w:val="1"/>
   </w:num>
-  <w:num w:numId="4">
-    <w:abstractNumId w:val="3"/>
+  <w:num w:numId="15">
+    <w:abstractNumId w:val="12"/>
   </w:num>
-  <w:num w:numId="5">
-    <w:abstractNumId w:val="11"/>
+  <w:num w:numId="16">
+    <w:abstractNumId w:val="18"/>
   </w:num>
-  <w:num w:numId="6">
-    <w:abstractNumId w:val="14"/>
+  <w:num w:numId="17">
+    <w:abstractNumId w:val="0"/>
   </w:num>
-  <w:num w:numId="7">
+  <w:num w:numId="18">
     <w:abstractNumId w:val="4"/>
   </w:num>
-  <w:num w:numId="8">
-    <w:abstractNumId w:val="5"/>
-  </w:num>
-  <w:num w:numId="9">
-    <w:abstractNumId w:val="7"/>
-  </w:num>
-  <w:num w:numId="10">
+  <w:num w:numId="19">
     <w:abstractNumId w:val="13"/>
-  </w:num>
-  <w:num w:numId="11">
-    <w:abstractNumId w:val="8"/>
-  </w:num>
-  <w:num w:numId="12">
-    <w:abstractNumId w:val="12"/>
-  </w:num>
-  <w:num w:numId="13">
-    <w:abstractNumId w:val="9"/>
-  </w:num>
-  <w:num w:numId="14">
-    <w:abstractNumId w:val="0"/>
-  </w:num>
-  <w:num w:numId="15">
-    <w:abstractNumId w:val="10"/>
-  </w:num>
-  <w:num w:numId="16">
-    <w:abstractNumId w:val="15"/>
   </w:num>
 </w:numbering>
 </file>
@@ -4097,6 +7182,7 @@
   <w:style w:type="character" w:default="1" w:styleId="DefaultParagraphFont">
     <w:name w:val="Default Paragraph Font"/>
     <w:uiPriority w:val="1"/>
+    <w:semiHidden/>
     <w:unhideWhenUsed/>
   </w:style>
   <w:style w:type="table" w:default="1" w:styleId="TableNormal">
@@ -4472,6 +7558,115 @@
       <w:spacing w:after="240" w:line="240" w:lineRule="auto"/>
     </w:pPr>
   </w:style>
+  <w:style w:type="table" w:styleId="PlainTable3">
+    <w:name w:val="Plain Table 3"/>
+    <w:basedOn w:val="TableNormal"/>
+    <w:uiPriority w:val="43"/>
+    <w:rsid w:val="000030E8"/>
+    <w:tblPr>
+      <w:tblStyleRowBandSize w:val="1"/>
+      <w:tblStyleColBandSize w:val="1"/>
+    </w:tblPr>
+    <w:tblStylePr w:type="firstRow">
+      <w:rPr>
+        <w:b/>
+        <w:bCs/>
+        <w:caps/>
+      </w:rPr>
+      <w:tblPr/>
+      <w:tcPr>
+        <w:tcBorders>
+          <w:bottom w:val="single" w:sz="4" w:space="0" w:color="7F7F7F" w:themeColor="text1" w:themeTint="80"/>
+        </w:tcBorders>
+      </w:tcPr>
+    </w:tblStylePr>
+    <w:tblStylePr w:type="lastRow">
+      <w:rPr>
+        <w:b/>
+        <w:bCs/>
+        <w:caps/>
+      </w:rPr>
+      <w:tblPr/>
+      <w:tcPr>
+        <w:tcBorders>
+          <w:top w:val="nil"/>
+        </w:tcBorders>
+      </w:tcPr>
+    </w:tblStylePr>
+    <w:tblStylePr w:type="firstCol">
+      <w:rPr>
+        <w:b/>
+        <w:bCs/>
+        <w:caps/>
+      </w:rPr>
+      <w:tblPr/>
+      <w:tcPr>
+        <w:tcBorders>
+          <w:right w:val="single" w:sz="4" w:space="0" w:color="7F7F7F" w:themeColor="text1" w:themeTint="80"/>
+        </w:tcBorders>
+      </w:tcPr>
+    </w:tblStylePr>
+    <w:tblStylePr w:type="lastCol">
+      <w:rPr>
+        <w:b/>
+        <w:bCs/>
+        <w:caps/>
+      </w:rPr>
+      <w:tblPr/>
+      <w:tcPr>
+        <w:tcBorders>
+          <w:left w:val="nil"/>
+        </w:tcBorders>
+      </w:tcPr>
+    </w:tblStylePr>
+    <w:tblStylePr w:type="band1Vert">
+      <w:tblPr/>
+      <w:tcPr>
+        <w:shd w:val="clear" w:color="auto" w:fill="F2F2F2" w:themeFill="background1" w:themeFillShade="F2"/>
+      </w:tcPr>
+    </w:tblStylePr>
+    <w:tblStylePr w:type="band1Horz">
+      <w:tblPr/>
+      <w:tcPr>
+        <w:shd w:val="clear" w:color="auto" w:fill="F2F2F2" w:themeFill="background1" w:themeFillShade="F2"/>
+      </w:tcPr>
+    </w:tblStylePr>
+    <w:tblStylePr w:type="neCell">
+      <w:tblPr/>
+      <w:tcPr>
+        <w:tcBorders>
+          <w:left w:val="nil"/>
+        </w:tcBorders>
+      </w:tcPr>
+    </w:tblStylePr>
+    <w:tblStylePr w:type="nwCell">
+      <w:tblPr/>
+      <w:tcPr>
+        <w:tcBorders>
+          <w:right w:val="nil"/>
+        </w:tcBorders>
+      </w:tcPr>
+    </w:tblStylePr>
+  </w:style>
+  <w:style w:type="paragraph" w:styleId="Caption">
+    <w:name w:val="caption"/>
+    <w:basedOn w:val="Normal"/>
+    <w:next w:val="Normal"/>
+    <w:uiPriority w:val="35"/>
+    <w:unhideWhenUsed/>
+    <w:qFormat/>
+    <w:rsid w:val="0044524E"/>
+    <w:pPr>
+      <w:spacing w:after="200" w:line="240" w:lineRule="auto"/>
+    </w:pPr>
+    <w:rPr>
+      <w:i/>
+      <w:iCs/>
+      <w:color w:val="44546A" w:themeColor="text2"/>
+      <w:sz w:val="18"/>
+      <w:szCs w:val="18"/>
+    </w:rPr>
+  </w:style>
 </w:styles>
 </file>
 
@@ -4771,15 +7966,6 @@
 </file>
 
 <file path=customXml/item1.xml><?xml version="1.0" encoding="utf-8"?>
-<?mso-contentType ?>
-<FormTemplates xmlns="http://schemas.microsoft.com/sharepoint/v3/contenttype/forms">
-  <Display>DocumentLibraryForm</Display>
-  <Edit>DocumentLibraryForm</Edit>
-  <New>DocumentLibraryForm</New>
-</FormTemplates>
-</file>
-
-<file path=customXml/item2.xml><?xml version="1.0" encoding="utf-8"?>
 <ct:contentTypeSchema xmlns:ct="http://schemas.microsoft.com/office/2006/metadata/contentType" xmlns:ma="http://schemas.microsoft.com/office/2006/metadata/properties/metaAttributes" ct:_="" ma:_="" ma:contentTypeName="Document" ma:contentTypeID="0x010100B4B3963D136B89489C303B1F134CDEFE" ma:contentTypeVersion="0" ma:contentTypeDescription="Create a new document." ma:contentTypeScope="" ma:versionID="026fdfc35e331994e9a8b4247b4178a8">
   <xsd:schema xmlns:xsd="http://www.w3.org/2001/XMLSchema" xmlns:xs="http://www.w3.org/2001/XMLSchema" xmlns:p="http://schemas.microsoft.com/office/2006/metadata/properties" targetNamespace="http://schemas.microsoft.com/office/2006/metadata/properties" ma:root="true" ma:fieldsID="b80b5e096eff2bc8f947cf8b52ef8442">
     <xsd:element name="properties">
@@ -4893,10 +8079,19 @@
 </ct:contentTypeSchema>
 </file>
 
-<file path=customXml/item3.xml><?xml version="1.0" encoding="utf-8"?>
+<file path=customXml/item2.xml><?xml version="1.0" encoding="utf-8"?>
 <p:properties xmlns:p="http://schemas.microsoft.com/office/2006/metadata/properties" xmlns:xsi="http://www.w3.org/2001/XMLSchema-instance" xmlns:pc="http://schemas.microsoft.com/office/infopath/2007/PartnerControls">
   <documentManagement/>
 </p:properties>
+</file>
+
+<file path=customXml/item3.xml><?xml version="1.0" encoding="utf-8"?>
+<?mso-contentType ?>
+<FormTemplates xmlns="http://schemas.microsoft.com/sharepoint/v3/contenttype/forms">
+  <Display>DocumentLibraryForm</Display>
+  <Edit>DocumentLibraryForm</Edit>
+  <New>DocumentLibraryForm</New>
+</FormTemplates>
 </file>
 
 <file path=customXml/item4.xml><?xml version="1.0" encoding="utf-8"?>
@@ -4999,14 +8194,6 @@
 </file>
 
 <file path=customXml/itemProps1.xml><?xml version="1.0" encoding="utf-8"?>
-<ds:datastoreItem xmlns:ds="http://schemas.openxmlformats.org/officeDocument/2006/customXml" ds:itemID="{53CEE206-AAC0-4B67-96AF-4DDD537A33D8}">
-  <ds:schemaRefs>
-    <ds:schemaRef ds:uri="http://schemas.microsoft.com/sharepoint/v3/contenttype/forms"/>
-  </ds:schemaRefs>
-</ds:datastoreItem>
-</file>
-
-<file path=customXml/itemProps2.xml><?xml version="1.0" encoding="utf-8"?>
 <ds:datastoreItem xmlns:ds="http://schemas.openxmlformats.org/officeDocument/2006/customXml" ds:itemID="{307509E4-CEFD-4EA4-B4E2-DD85C972A378}">
   <ds:schemaRefs>
     <ds:schemaRef ds:uri="http://schemas.microsoft.com/office/2006/metadata/contentType"/>
@@ -5022,7 +8209,7 @@
 </ds:datastoreItem>
 </file>
 
-<file path=customXml/itemProps3.xml><?xml version="1.0" encoding="utf-8"?>
+<file path=customXml/itemProps2.xml><?xml version="1.0" encoding="utf-8"?>
 <ds:datastoreItem xmlns:ds="http://schemas.openxmlformats.org/officeDocument/2006/customXml" ds:itemID="{50B215B7-DC8C-407A-A062-4B1D685F3E22}">
   <ds:schemaRefs>
     <ds:schemaRef ds:uri="http://schemas.microsoft.com/office/2006/metadata/properties"/>
@@ -5031,8 +8218,16 @@
 </ds:datastoreItem>
 </file>
 
+<file path=customXml/itemProps3.xml><?xml version="1.0" encoding="utf-8"?>
+<ds:datastoreItem xmlns:ds="http://schemas.openxmlformats.org/officeDocument/2006/customXml" ds:itemID="{53CEE206-AAC0-4B67-96AF-4DDD537A33D8}">
+  <ds:schemaRefs>
+    <ds:schemaRef ds:uri="http://schemas.microsoft.com/sharepoint/v3/contenttype/forms"/>
+  </ds:schemaRefs>
+</ds:datastoreItem>
+</file>
+
 <file path=customXml/itemProps4.xml><?xml version="1.0" encoding="utf-8"?>
-<ds:datastoreItem xmlns:ds="http://schemas.openxmlformats.org/officeDocument/2006/customXml" ds:itemID="{586FBA93-AF64-491A-A719-A850FD0C87FA}">
+<ds:datastoreItem xmlns:ds="http://schemas.openxmlformats.org/officeDocument/2006/customXml" ds:itemID="{0D83CE0E-E975-417D-B63A-15DB7629E06A}">
   <ds:schemaRefs>
     <ds:schemaRef ds:uri="http://schemas.openxmlformats.org/officeDocument/2006/bibliography"/>
   </ds:schemaRefs>

</xml_diff>